<commit_message>
Write use case diagram comment
</commit_message>
<xml_diff>
--- a/Report _SE_TeamProject.docx
+++ b/Report _SE_TeamProject.docx
@@ -342,8 +342,6 @@
           <w:szCs w:val="30"/>
         </w:rPr>
       </w:pPr>
-      <w:bookmarkStart w:id="0" w:name="_GoBack"/>
-      <w:bookmarkEnd w:id="0"/>
     </w:p>
     <w:p>
       <w:pPr>
@@ -1009,7 +1007,6 @@
         <w:ind w:leftChars="0" w:left="0" w:firstLine="0"/>
         <w:contextualSpacing/>
         <w:rPr>
-          <w:rFonts w:hint="eastAsia"/>
           <w:b/>
           <w:bCs/>
           <w:sz w:val="40"/>
@@ -1104,7 +1101,6 @@
         <w:wordWrap/>
         <w:contextualSpacing/>
         <w:rPr>
-          <w:rFonts w:hint="eastAsia"/>
           <w:b/>
           <w:bCs/>
           <w:sz w:val="30"/>
@@ -1311,7 +1307,6 @@
         <w:ind w:leftChars="0" w:left="0" w:firstLine="0"/>
         <w:contextualSpacing/>
         <w:rPr>
-          <w:rFonts w:hint="eastAsia"/>
           <w:b/>
           <w:bCs/>
           <w:sz w:val="40"/>
@@ -1349,28 +1344,70 @@
           <w:sz w:val="30"/>
           <w:szCs w:val="30"/>
         </w:rPr>
-        <w:t>◼</w:t>
-      </w:r>
-      <w:r>
-        <w:rPr>
-          <w:rFonts w:ascii="Apple Color Emoji" w:eastAsia="Apple Color Emoji" w:hAnsi="Apple Color Emoji" w:cs="Apple Color Emoji"/>
+        <w:t xml:space="preserve">◼ </w:t>
+      </w:r>
+      <w:r>
+        <w:rPr>
+          <w:rFonts w:hint="eastAsia"/>
           <w:b/>
           <w:bCs/>
           <w:sz w:val="30"/>
           <w:szCs w:val="30"/>
         </w:rPr>
-        <w:t xml:space="preserve"> </w:t>
-      </w:r>
-      <w:r>
-        <w:rPr>
-          <w:rFonts w:hint="eastAsia"/>
-          <w:b/>
+        <w:t>Short introduction to the system</w:t>
+      </w:r>
+    </w:p>
+    <w:p>
+      <w:pPr>
+        <w:pStyle w:val="a5"/>
+        <w:wordWrap/>
+        <w:ind w:leftChars="0" w:left="0"/>
+        <w:contextualSpacing/>
+        <w:rPr>
+          <w:bCs/>
+          <w:sz w:val="24"/>
+          <w:szCs w:val="24"/>
+        </w:rPr>
+      </w:pPr>
+      <w:r>
+        <w:rPr>
+          <w:rFonts w:hint="eastAsia"/>
+          <w:bCs/>
+          <w:sz w:val="24"/>
+          <w:szCs w:val="24"/>
+        </w:rPr>
+        <w:t xml:space="preserve">Java Swing을 이용하여 2~4명의 플레이어가 함께 할 수 있는 윷놀이 게임을 </w:t>
+      </w:r>
+      <w:r>
+        <w:rPr>
+          <w:rFonts w:hint="eastAsia"/>
+          <w:bCs/>
+          <w:sz w:val="24"/>
+          <w:szCs w:val="24"/>
+        </w:rPr>
+        <w:t xml:space="preserve">OOAD 기법과 MVC 패턴을 이용하여 </w:t>
+      </w:r>
+      <w:r>
+        <w:rPr>
+          <w:rFonts w:hint="eastAsia"/>
+          <w:bCs/>
+          <w:sz w:val="24"/>
+          <w:szCs w:val="24"/>
+        </w:rPr>
+        <w:t>개발</w:t>
+      </w:r>
+    </w:p>
+    <w:p>
+      <w:pPr>
+        <w:wordWrap/>
+        <w:contextualSpacing/>
+        <w:rPr>
+          <w:rFonts w:asciiTheme="minorHAnsi" w:eastAsiaTheme="minorHAnsi" w:hAnsiTheme="minorHAnsi"/>
           <w:bCs/>
           <w:sz w:val="30"/>
           <w:szCs w:val="30"/>
         </w:rPr>
-        <w:t>Short introduction to the system</w:t>
-      </w:r>
+      </w:pPr>
     </w:p>
     <w:p>
       <w:pPr>
@@ -1379,6 +1416,50 @@
         <w:ind w:leftChars="0" w:left="0"/>
         <w:contextualSpacing/>
         <w:rPr>
+          <w:rFonts w:asciiTheme="minorHAnsi" w:eastAsiaTheme="minorHAnsi" w:hAnsiTheme="minorHAnsi"/>
+          <w:b/>
+          <w:bCs/>
+          <w:sz w:val="30"/>
+          <w:szCs w:val="30"/>
+        </w:rPr>
+      </w:pPr>
+      <w:r>
+        <w:rPr>
+          <w:rFonts w:ascii="Apple Color Emoji" w:eastAsiaTheme="minorHAnsi" w:hAnsi="Apple Color Emoji" w:cs="Apple Color Emoji"/>
+          <w:b/>
+          <w:bCs/>
+          <w:sz w:val="30"/>
+          <w:szCs w:val="30"/>
+        </w:rPr>
+        <w:t>◼</w:t>
+      </w:r>
+      <w:r>
+        <w:rPr>
+          <w:rFonts w:asciiTheme="minorHAnsi" w:eastAsiaTheme="minorHAnsi" w:hAnsiTheme="minorHAnsi" w:hint="eastAsia"/>
+          <w:b/>
+          <w:bCs/>
+          <w:sz w:val="30"/>
+          <w:szCs w:val="30"/>
+        </w:rPr>
+        <w:t xml:space="preserve"> </w:t>
+      </w:r>
+      <w:r>
+        <w:rPr>
+          <w:rFonts w:asciiTheme="minorHAnsi" w:eastAsiaTheme="minorHAnsi" w:hAnsiTheme="minorHAnsi" w:hint="eastAsia"/>
+          <w:b/>
+          <w:bCs/>
+          <w:sz w:val="30"/>
+          <w:szCs w:val="30"/>
+        </w:rPr>
+        <w:t>Main Features</w:t>
+      </w:r>
+    </w:p>
+    <w:p>
+      <w:pPr>
+        <w:wordWrap/>
+        <w:contextualSpacing/>
+        <w:rPr>
+          <w:b/>
           <w:bCs/>
           <w:sz w:val="24"/>
           <w:szCs w:val="24"/>
@@ -1391,7 +1472,7 @@
           <w:sz w:val="24"/>
           <w:szCs w:val="24"/>
         </w:rPr>
-        <w:t xml:space="preserve">Java Swing을 이용하여 2~4명의 플레이어가 함께 할 수 있는 윷놀이 게임을 </w:t>
+        <w:t>-</w:t>
       </w:r>
       <w:r>
         <w:rPr>
@@ -1400,7 +1481,7 @@
           <w:sz w:val="24"/>
           <w:szCs w:val="24"/>
         </w:rPr>
-        <w:t xml:space="preserve">OOAD 기법과 MVC 패턴을 이용하여 </w:t>
+        <w:t xml:space="preserve"> </w:t>
       </w:r>
       <w:r>
         <w:rPr>
@@ -1409,69 +1490,14 @@
           <w:sz w:val="24"/>
           <w:szCs w:val="24"/>
         </w:rPr>
-        <w:t>개발</w:t>
-      </w:r>
-    </w:p>
-    <w:p>
-      <w:pPr>
-        <w:wordWrap/>
-        <w:contextualSpacing/>
-        <w:rPr>
-          <w:rFonts w:asciiTheme="minorHAnsi" w:eastAsiaTheme="minorHAnsi" w:hAnsiTheme="minorHAnsi" w:hint="eastAsia"/>
-          <w:bCs/>
-          <w:sz w:val="30"/>
-          <w:szCs w:val="30"/>
-        </w:rPr>
-      </w:pPr>
+        <w:t>사용자는 게임이 시작하기 전 게임에 참여할 플레이어 수와 각 플레이어당 가질 수 있는 말의 수를 설정하고 게임을 시작 한다.</w:t>
+      </w:r>
     </w:p>
     <w:p>
       <w:pPr>
         <w:pStyle w:val="a5"/>
         <w:wordWrap/>
         <w:ind w:leftChars="0" w:left="0"/>
-        <w:contextualSpacing/>
-        <w:rPr>
-          <w:rFonts w:asciiTheme="minorHAnsi" w:eastAsiaTheme="minorHAnsi" w:hAnsiTheme="minorHAnsi"/>
-          <w:b/>
-          <w:bCs/>
-          <w:sz w:val="30"/>
-          <w:szCs w:val="30"/>
-        </w:rPr>
-      </w:pPr>
-      <w:r>
-        <w:rPr>
-          <w:rFonts w:ascii="Apple Color Emoji" w:eastAsiaTheme="minorHAnsi" w:hAnsi="Apple Color Emoji" w:cs="Apple Color Emoji"/>
-          <w:b/>
-          <w:bCs/>
-          <w:sz w:val="30"/>
-          <w:szCs w:val="30"/>
-        </w:rPr>
-        <w:t>◼</w:t>
-      </w:r>
-      <w:r>
-        <w:rPr>
-          <w:rFonts w:asciiTheme="minorHAnsi" w:eastAsiaTheme="minorHAnsi" w:hAnsiTheme="minorHAnsi" w:hint="eastAsia"/>
-          <w:b/>
-          <w:bCs/>
-          <w:sz w:val="30"/>
-          <w:szCs w:val="30"/>
-        </w:rPr>
-        <w:t xml:space="preserve"> </w:t>
-      </w:r>
-      <w:r>
-        <w:rPr>
-          <w:rFonts w:asciiTheme="minorHAnsi" w:eastAsiaTheme="minorHAnsi" w:hAnsiTheme="minorHAnsi" w:hint="eastAsia"/>
-          <w:b/>
-          <w:bCs/>
-          <w:sz w:val="30"/>
-          <w:szCs w:val="30"/>
-        </w:rPr>
-        <w:t>Main Features</w:t>
-      </w:r>
-    </w:p>
-    <w:p>
-      <w:pPr>
-        <w:wordWrap/>
         <w:contextualSpacing/>
         <w:rPr>
           <w:b/>
@@ -1491,7 +1517,6 @@
       </w:r>
       <w:r>
         <w:rPr>
-          <w:rFonts w:hint="eastAsia"/>
           <w:bCs/>
           <w:sz w:val="24"/>
           <w:szCs w:val="24"/>
@@ -1505,7 +1530,7 @@
           <w:sz w:val="24"/>
           <w:szCs w:val="24"/>
         </w:rPr>
-        <w:t>사용자는 게임이 시작하기 전 게임에 참여할 플레이어 수와 각 플레이어당 가질 수 있는 말의 수를 설정하고 게임을 시작 한다.</w:t>
+        <w:t>게임이 시작되면 사용자는 윷 던지기, 말 선택하기, 말 움직이기 등의 동작을 할 수 있으며 각 동작의 결과에 따른 이벤트들이 발생하게 된다.</w:t>
       </w:r>
     </w:p>
     <w:p>
@@ -1523,21 +1548,22 @@
       </w:pPr>
       <w:r>
         <w:rPr>
-          <w:rFonts w:hint="eastAsia"/>
           <w:bCs/>
           <w:sz w:val="24"/>
           <w:szCs w:val="24"/>
         </w:rPr>
-        <w:t>-</w:t>
-      </w:r>
-      <w:r>
-        <w:rPr>
+        <w:t xml:space="preserve">- </w:t>
+      </w:r>
+      <w:r>
+        <w:rPr>
+          <w:rFonts w:hint="eastAsia"/>
           <w:bCs/>
           <w:sz w:val="24"/>
           <w:szCs w:val="24"/>
         </w:rPr>
-        <w:t xml:space="preserve"> </w:t>
-      </w:r>
+        <w:t xml:space="preserve">게임이 종료되면 사용자는 게임을 재 시작 할지 그대로 게임을 </w:t>
+      </w:r>
+      <w:proofErr w:type="spellStart"/>
       <w:r>
         <w:rPr>
           <w:rFonts w:hint="eastAsia"/>
@@ -1545,57 +1571,16 @@
           <w:sz w:val="24"/>
           <w:szCs w:val="24"/>
         </w:rPr>
-        <w:t>게임이 시작되면 사용자는 윷 던지기, 말 선택하기, 말 움직이기 등의 동작을 할 수 있으며 각 동작의 결과에 따른 이벤트들이 발생하게 된다.</w:t>
-      </w:r>
-    </w:p>
-    <w:p>
-      <w:pPr>
-        <w:pStyle w:val="a5"/>
-        <w:wordWrap/>
-        <w:ind w:leftChars="0" w:left="0"/>
-        <w:contextualSpacing/>
-        <w:rPr>
-          <w:b/>
+        <w:t>종료시킬지</w:t>
+      </w:r>
+      <w:proofErr w:type="spellEnd"/>
+      <w:r>
+        <w:rPr>
+          <w:rFonts w:hint="eastAsia"/>
           <w:bCs/>
           <w:sz w:val="24"/>
           <w:szCs w:val="24"/>
         </w:rPr>
-      </w:pPr>
-      <w:r>
-        <w:rPr>
-          <w:bCs/>
-          <w:sz w:val="24"/>
-          <w:szCs w:val="24"/>
-        </w:rPr>
-        <w:t xml:space="preserve">- </w:t>
-      </w:r>
-      <w:r>
-        <w:rPr>
-          <w:rFonts w:hint="eastAsia"/>
-          <w:bCs/>
-          <w:sz w:val="24"/>
-          <w:szCs w:val="24"/>
-        </w:rPr>
-        <w:t xml:space="preserve">게임이 종료되면 사용자는 게임을 재 시작 할지 그대로 게임을 </w:t>
-      </w:r>
-      <w:proofErr w:type="spellStart"/>
-      <w:r>
-        <w:rPr>
-          <w:rFonts w:hint="eastAsia"/>
-          <w:bCs/>
-          <w:sz w:val="24"/>
-          <w:szCs w:val="24"/>
-        </w:rPr>
-        <w:t>종료시킬지</w:t>
-      </w:r>
-      <w:proofErr w:type="spellEnd"/>
-      <w:r>
-        <w:rPr>
-          <w:rFonts w:hint="eastAsia"/>
-          <w:bCs/>
-          <w:sz w:val="24"/>
-          <w:szCs w:val="24"/>
-        </w:rPr>
         <w:t xml:space="preserve"> 결정 할 수 있다.</w:t>
       </w:r>
     </w:p>
@@ -1684,7 +1669,6 @@
         <w:ind w:leftChars="0" w:left="0"/>
         <w:contextualSpacing/>
         <w:rPr>
-          <w:rFonts w:hint="eastAsia"/>
           <w:b/>
           <w:bCs/>
           <w:sz w:val="22"/>
@@ -1698,7 +1682,6 @@
         <w:ind w:leftChars="0" w:left="0"/>
         <w:contextualSpacing/>
         <w:rPr>
-          <w:rFonts w:hint="eastAsia"/>
           <w:b/>
           <w:bCs/>
           <w:sz w:val="22"/>
@@ -1784,10 +1767,9 @@
         <w:wordWrap/>
         <w:contextualSpacing/>
         <w:rPr>
-          <w:b/>
-          <w:bCs/>
-          <w:sz w:val="30"/>
-          <w:szCs w:val="30"/>
+          <w:bCs/>
+          <w:sz w:val="24"/>
+          <w:szCs w:val="24"/>
         </w:rPr>
       </w:pPr>
       <w:r>
@@ -1843,6 +1825,19 @@
           </wp:inline>
         </w:drawing>
       </w:r>
+    </w:p>
+    <w:p>
+      <w:pPr>
+        <w:wordWrap/>
+        <w:contextualSpacing/>
+        <w:rPr>
+          <w:rFonts w:hint="eastAsia"/>
+          <w:b/>
+          <w:bCs/>
+          <w:sz w:val="30"/>
+          <w:szCs w:val="30"/>
+        </w:rPr>
+      </w:pPr>
       <w:r>
         <w:rPr>
           <w:rFonts w:hint="eastAsia"/>
@@ -1859,7 +1854,7 @@
           <w:sz w:val="24"/>
           <w:szCs w:val="24"/>
         </w:rPr>
-        <w:t xml:space="preserve">던지는 것과 던져진 결과에 의해 말을 선택하고 움직인다는 Use Case를 이용하게 되는데 말 선택하고 움직이기 단계는 윷 던지기가 먼저 수행되고 나서야 수행 될 수 있으므로 include 관계에 있다고 할 수 있다. 또한 </w:t>
+        <w:t>던지는 것과 던져진 결과에 의해 말을 선택하고 움직인다</w:t>
       </w:r>
       <w:r>
         <w:rPr>
@@ -1868,17 +1863,299 @@
           <w:sz w:val="24"/>
           <w:szCs w:val="24"/>
         </w:rPr>
-        <w:t xml:space="preserve">상대의 말을 잡는 것은 </w:t>
-      </w:r>
-      <w:r>
-        <w:rPr>
-          <w:rFonts w:hint="eastAsia"/>
+        <w:t>.</w:t>
+      </w:r>
+      <w:r>
+        <w:rPr>
           <w:bCs/>
           <w:sz w:val="24"/>
           <w:szCs w:val="24"/>
         </w:rPr>
-        <w:t>윷 던지기 use case를 불러 일으킬 수 있고</w:t>
-      </w:r>
+        <w:t xml:space="preserve"> </w:t>
+      </w:r>
+      <w:r>
+        <w:rPr>
+          <w:rFonts w:hint="eastAsia"/>
+          <w:bCs/>
+          <w:sz w:val="24"/>
+          <w:szCs w:val="24"/>
+        </w:rPr>
+        <w:t xml:space="preserve">따라서 말 선택하고 움직이기를 하기 위해서는 말 선택하고 움직이기가 필요하기 때문에 </w:t>
+      </w:r>
+      <w:r>
+        <w:rPr>
+          <w:bCs/>
+          <w:sz w:val="24"/>
+          <w:szCs w:val="24"/>
+        </w:rPr>
+        <w:t>include</w:t>
+      </w:r>
+      <w:r>
+        <w:rPr>
+          <w:rFonts w:hint="eastAsia"/>
+          <w:bCs/>
+          <w:sz w:val="24"/>
+          <w:szCs w:val="24"/>
+        </w:rPr>
+        <w:t xml:space="preserve"> 관계가 생기고</w:t>
+      </w:r>
+      <w:r>
+        <w:rPr>
+          <w:bCs/>
+          <w:sz w:val="24"/>
+          <w:szCs w:val="24"/>
+        </w:rPr>
+        <w:t>, Base</w:t>
+      </w:r>
+      <w:r>
+        <w:rPr>
+          <w:rFonts w:hint="eastAsia"/>
+          <w:bCs/>
+          <w:sz w:val="24"/>
+          <w:szCs w:val="24"/>
+        </w:rPr>
+        <w:t xml:space="preserve">는 윷 던지기가 되며 말 선택하고 움직이기가 </w:t>
+      </w:r>
+      <w:r>
+        <w:rPr>
+          <w:bCs/>
+          <w:sz w:val="24"/>
+          <w:szCs w:val="24"/>
+        </w:rPr>
+        <w:t>included</w:t>
+      </w:r>
+      <w:r>
+        <w:rPr>
+          <w:rFonts w:hint="eastAsia"/>
+          <w:bCs/>
+          <w:sz w:val="24"/>
+          <w:szCs w:val="24"/>
+        </w:rPr>
+        <w:t>가 된다.</w:t>
+      </w:r>
+      <w:r>
+        <w:rPr>
+          <w:bCs/>
+          <w:sz w:val="24"/>
+          <w:szCs w:val="24"/>
+        </w:rPr>
+        <w:t xml:space="preserve"> </w:t>
+      </w:r>
+      <w:r>
+        <w:rPr>
+          <w:rFonts w:hint="eastAsia"/>
+          <w:bCs/>
+          <w:sz w:val="24"/>
+          <w:szCs w:val="24"/>
+        </w:rPr>
+        <w:t xml:space="preserve"> 또한 말 선택하고 움직이는 과정은 </w:t>
+      </w:r>
+      <w:r>
+        <w:rPr>
+          <w:bCs/>
+          <w:sz w:val="24"/>
+          <w:szCs w:val="24"/>
+        </w:rPr>
+        <w:t>Grouping</w:t>
+      </w:r>
+      <w:r>
+        <w:rPr>
+          <w:rFonts w:hint="eastAsia"/>
+          <w:bCs/>
+          <w:sz w:val="24"/>
+          <w:szCs w:val="24"/>
+        </w:rPr>
+        <w:t>이 필요할 수도 있지만</w:t>
+      </w:r>
+      <w:r>
+        <w:rPr>
+          <w:bCs/>
+          <w:sz w:val="24"/>
+          <w:szCs w:val="24"/>
+        </w:rPr>
+        <w:t xml:space="preserve">, </w:t>
+      </w:r>
+      <w:r>
+        <w:rPr>
+          <w:rFonts w:hint="eastAsia"/>
+          <w:bCs/>
+          <w:sz w:val="24"/>
+          <w:szCs w:val="24"/>
+        </w:rPr>
+        <w:t xml:space="preserve">꼭 그래야 할 필요는 없기 때문에 </w:t>
+      </w:r>
+      <w:r>
+        <w:rPr>
+          <w:bCs/>
+          <w:sz w:val="24"/>
+          <w:szCs w:val="24"/>
+        </w:rPr>
+        <w:t>extend</w:t>
+      </w:r>
+      <w:r>
+        <w:rPr>
+          <w:rFonts w:hint="eastAsia"/>
+          <w:bCs/>
+          <w:sz w:val="24"/>
+          <w:szCs w:val="24"/>
+        </w:rPr>
+        <w:t xml:space="preserve"> 관계가 성립하게 </w:t>
+      </w:r>
+      <w:r>
+        <w:rPr>
+          <w:rFonts w:hint="eastAsia"/>
+          <w:bCs/>
+          <w:sz w:val="24"/>
+          <w:szCs w:val="24"/>
+        </w:rPr>
+        <w:t xml:space="preserve">되고 말 선택하고 움직이기는 </w:t>
+      </w:r>
+      <w:r>
+        <w:rPr>
+          <w:bCs/>
+          <w:sz w:val="24"/>
+          <w:szCs w:val="24"/>
+        </w:rPr>
+        <w:t>Base</w:t>
+      </w:r>
+      <w:r>
+        <w:rPr>
+          <w:rFonts w:hint="eastAsia"/>
+          <w:bCs/>
+          <w:sz w:val="24"/>
+          <w:szCs w:val="24"/>
+        </w:rPr>
+        <w:t>가</w:t>
+      </w:r>
+      <w:r>
+        <w:rPr>
+          <w:bCs/>
+          <w:sz w:val="24"/>
+          <w:szCs w:val="24"/>
+        </w:rPr>
+        <w:t xml:space="preserve"> </w:t>
+      </w:r>
+      <w:r>
+        <w:rPr>
+          <w:rFonts w:hint="eastAsia"/>
+          <w:bCs/>
+          <w:sz w:val="24"/>
+          <w:szCs w:val="24"/>
+        </w:rPr>
+        <w:t xml:space="preserve">되며 </w:t>
+      </w:r>
+      <w:r>
+        <w:rPr>
+          <w:bCs/>
+          <w:sz w:val="24"/>
+          <w:szCs w:val="24"/>
+        </w:rPr>
+        <w:t>Grouping</w:t>
+      </w:r>
+      <w:r>
+        <w:rPr>
+          <w:rFonts w:hint="eastAsia"/>
+          <w:bCs/>
+          <w:sz w:val="24"/>
+          <w:szCs w:val="24"/>
+        </w:rPr>
+        <w:t xml:space="preserve">은 </w:t>
+      </w:r>
+      <w:r>
+        <w:rPr>
+          <w:bCs/>
+          <w:sz w:val="24"/>
+          <w:szCs w:val="24"/>
+        </w:rPr>
+        <w:t>Extending</w:t>
+      </w:r>
+      <w:r>
+        <w:rPr>
+          <w:rFonts w:hint="eastAsia"/>
+          <w:bCs/>
+          <w:sz w:val="24"/>
+          <w:szCs w:val="24"/>
+        </w:rPr>
+        <w:t>이 된다.</w:t>
+      </w:r>
+      <w:r>
+        <w:rPr>
+          <w:bCs/>
+          <w:sz w:val="24"/>
+          <w:szCs w:val="24"/>
+        </w:rPr>
+        <w:t xml:space="preserve"> </w:t>
+      </w:r>
+      <w:bookmarkStart w:id="0" w:name="_GoBack"/>
+      <w:r>
+        <w:rPr>
+          <w:rFonts w:hint="eastAsia"/>
+          <w:bCs/>
+          <w:sz w:val="24"/>
+          <w:szCs w:val="24"/>
+        </w:rPr>
+        <w:t xml:space="preserve">또한 말 선택하고 움직이는 과정에서 상대방의 말을 잡을 수도 있고 아닐 수도 있기 때문에 </w:t>
+      </w:r>
+      <w:r>
+        <w:rPr>
+          <w:bCs/>
+          <w:sz w:val="24"/>
+          <w:szCs w:val="24"/>
+        </w:rPr>
+        <w:t xml:space="preserve">extend </w:t>
+      </w:r>
+      <w:r>
+        <w:rPr>
+          <w:rFonts w:hint="eastAsia"/>
+          <w:bCs/>
+          <w:sz w:val="24"/>
+          <w:szCs w:val="24"/>
+        </w:rPr>
+        <w:t>관계라고 판단하였으며</w:t>
+      </w:r>
+      <w:r>
+        <w:rPr>
+          <w:bCs/>
+          <w:sz w:val="24"/>
+          <w:szCs w:val="24"/>
+        </w:rPr>
+        <w:t xml:space="preserve">, </w:t>
+      </w:r>
+      <w:r>
+        <w:rPr>
+          <w:rFonts w:hint="eastAsia"/>
+          <w:bCs/>
+          <w:sz w:val="24"/>
+          <w:szCs w:val="24"/>
+        </w:rPr>
+        <w:t>상대방의 말을 잡게 되면 윷 던지기가 필연적으로 일어나야 하므로,</w:t>
+      </w:r>
+      <w:r>
+        <w:rPr>
+          <w:bCs/>
+          <w:sz w:val="24"/>
+          <w:szCs w:val="24"/>
+        </w:rPr>
+        <w:t xml:space="preserve"> include </w:t>
+      </w:r>
+      <w:r>
+        <w:rPr>
+          <w:rFonts w:hint="eastAsia"/>
+          <w:bCs/>
+          <w:sz w:val="24"/>
+          <w:szCs w:val="24"/>
+        </w:rPr>
+        <w:t>관계가 성립하게 된다.</w:t>
+      </w:r>
+      <w:r>
+        <w:rPr>
+          <w:bCs/>
+          <w:sz w:val="24"/>
+          <w:szCs w:val="24"/>
+        </w:rPr>
+        <w:t xml:space="preserve"> </w:t>
+      </w:r>
+      <w:bookmarkEnd w:id="0"/>
     </w:p>
     <w:p>
       <w:pPr>
@@ -1941,53 +2218,269 @@
       <w:pPr>
         <w:wordWrap/>
         <w:contextualSpacing/>
+        <w:rPr>
+          <w:rFonts w:eastAsiaTheme="minorHAnsi"/>
+          <w:sz w:val="24"/>
+          <w:szCs w:val="24"/>
+        </w:rPr>
+      </w:pPr>
+      <w:r>
+        <w:rPr>
+          <w:rFonts w:eastAsiaTheme="minorHAnsi" w:hint="eastAsia"/>
+          <w:b/>
+          <w:szCs w:val="20"/>
+        </w:rPr>
+        <w:t>1</w:t>
+      </w:r>
+      <w:r>
+        <w:rPr>
+          <w:rFonts w:eastAsiaTheme="minorHAnsi"/>
+          <w:b/>
+          <w:sz w:val="24"/>
+          <w:szCs w:val="24"/>
+        </w:rPr>
+        <w:t>. Scope</w:t>
+      </w:r>
+      <w:r>
+        <w:rPr>
+          <w:rFonts w:eastAsiaTheme="minorHAnsi" w:hint="eastAsia"/>
+          <w:b/>
+          <w:sz w:val="24"/>
+          <w:szCs w:val="24"/>
+        </w:rPr>
+        <w:t xml:space="preserve"> </w:t>
+      </w:r>
+      <w:r>
+        <w:rPr>
+          <w:rFonts w:eastAsiaTheme="minorHAnsi"/>
+          <w:b/>
+          <w:sz w:val="24"/>
+          <w:szCs w:val="24"/>
+        </w:rPr>
+        <w:t>:</w:t>
+      </w:r>
+      <w:r>
+        <w:rPr>
+          <w:rFonts w:eastAsiaTheme="minorHAnsi"/>
+          <w:sz w:val="24"/>
+          <w:szCs w:val="24"/>
+        </w:rPr>
+        <w:t xml:space="preserve"> </w:t>
+      </w:r>
+      <w:r>
         <w:rPr>
           <w:rFonts w:eastAsiaTheme="minorHAnsi" w:hint="eastAsia"/>
           <w:sz w:val="24"/>
           <w:szCs w:val="24"/>
         </w:rPr>
-      </w:pPr>
-      <w:r>
-        <w:rPr>
-          <w:rFonts w:eastAsiaTheme="minorHAnsi" w:hint="eastAsia"/>
-          <w:b/>
-          <w:szCs w:val="20"/>
-        </w:rPr>
-        <w:t>1</w:t>
-      </w:r>
-      <w:r>
+        <w:t>윷놀이 게임</w:t>
+      </w:r>
+    </w:p>
+    <w:p>
+      <w:pPr>
+        <w:wordWrap/>
+        <w:contextualSpacing/>
         <w:rPr>
           <w:rFonts w:eastAsiaTheme="minorHAnsi"/>
           <w:b/>
           <w:sz w:val="24"/>
           <w:szCs w:val="24"/>
         </w:rPr>
-        <w:t>. Scope</w:t>
-      </w:r>
-      <w:r>
-        <w:rPr>
-          <w:rFonts w:eastAsiaTheme="minorHAnsi" w:hint="eastAsia"/>
-          <w:b/>
-          <w:sz w:val="24"/>
-          <w:szCs w:val="24"/>
-        </w:rPr>
-        <w:t xml:space="preserve"> </w:t>
-      </w:r>
-      <w:r>
-        <w:rPr>
-          <w:rFonts w:eastAsiaTheme="minorHAnsi"/>
-          <w:b/>
-          <w:sz w:val="24"/>
-          <w:szCs w:val="24"/>
-        </w:rPr>
-        <w:t>:</w:t>
-      </w:r>
-      <w:r>
+      </w:pPr>
+    </w:p>
+    <w:p>
+      <w:pPr>
+        <w:wordWrap/>
+        <w:contextualSpacing/>
         <w:rPr>
           <w:rFonts w:eastAsiaTheme="minorHAnsi"/>
           <w:sz w:val="24"/>
           <w:szCs w:val="24"/>
         </w:rPr>
+      </w:pPr>
+      <w:r>
+        <w:rPr>
+          <w:rFonts w:eastAsiaTheme="minorHAnsi" w:hint="eastAsia"/>
+          <w:b/>
+          <w:sz w:val="24"/>
+          <w:szCs w:val="24"/>
+        </w:rPr>
+        <w:t>2</w:t>
+      </w:r>
+      <w:r>
+        <w:rPr>
+          <w:rFonts w:eastAsiaTheme="minorHAnsi"/>
+          <w:b/>
+          <w:sz w:val="24"/>
+          <w:szCs w:val="24"/>
+        </w:rPr>
+        <w:t xml:space="preserve">. </w:t>
+      </w:r>
+      <w:proofErr w:type="gramStart"/>
+      <w:r>
+        <w:rPr>
+          <w:rFonts w:eastAsiaTheme="minorHAnsi"/>
+          <w:b/>
+          <w:sz w:val="24"/>
+          <w:szCs w:val="24"/>
+        </w:rPr>
+        <w:t>Level :</w:t>
+      </w:r>
+      <w:proofErr w:type="gramEnd"/>
+      <w:r>
+        <w:rPr>
+          <w:rFonts w:eastAsiaTheme="minorHAnsi"/>
+          <w:sz w:val="24"/>
+          <w:szCs w:val="24"/>
+        </w:rPr>
+        <w:t xml:space="preserve"> user goal</w:t>
+      </w:r>
+    </w:p>
+    <w:p>
+      <w:pPr>
+        <w:wordWrap/>
+        <w:contextualSpacing/>
+        <w:rPr>
+          <w:rFonts w:eastAsiaTheme="minorHAnsi"/>
+          <w:b/>
+          <w:sz w:val="24"/>
+          <w:szCs w:val="24"/>
+        </w:rPr>
+      </w:pPr>
+    </w:p>
+    <w:p>
+      <w:pPr>
+        <w:wordWrap/>
+        <w:contextualSpacing/>
+        <w:rPr>
+          <w:rFonts w:eastAsiaTheme="minorHAnsi"/>
+          <w:sz w:val="24"/>
+          <w:szCs w:val="24"/>
+        </w:rPr>
+      </w:pPr>
+      <w:r>
+        <w:rPr>
+          <w:rFonts w:eastAsiaTheme="minorHAnsi" w:hint="eastAsia"/>
+          <w:b/>
+          <w:sz w:val="24"/>
+          <w:szCs w:val="24"/>
+        </w:rPr>
+        <w:t>3</w:t>
+      </w:r>
+      <w:r>
+        <w:rPr>
+          <w:rFonts w:eastAsiaTheme="minorHAnsi"/>
+          <w:b/>
+          <w:sz w:val="24"/>
+          <w:szCs w:val="24"/>
+        </w:rPr>
+        <w:t xml:space="preserve">. Primary </w:t>
+      </w:r>
+      <w:proofErr w:type="gramStart"/>
+      <w:r>
+        <w:rPr>
+          <w:rFonts w:eastAsiaTheme="minorHAnsi"/>
+          <w:b/>
+          <w:sz w:val="24"/>
+          <w:szCs w:val="24"/>
+        </w:rPr>
+        <w:t>Actor :</w:t>
+      </w:r>
+      <w:proofErr w:type="gramEnd"/>
+      <w:r>
+        <w:rPr>
+          <w:rFonts w:eastAsiaTheme="minorHAnsi"/>
+          <w:sz w:val="24"/>
+          <w:szCs w:val="24"/>
+        </w:rPr>
+        <w:t xml:space="preserve"> Player</w:t>
+      </w:r>
+    </w:p>
+    <w:p>
+      <w:pPr>
+        <w:wordWrap/>
+        <w:contextualSpacing/>
+        <w:rPr>
+          <w:rFonts w:eastAsiaTheme="minorHAnsi"/>
+          <w:b/>
+          <w:sz w:val="24"/>
+          <w:szCs w:val="24"/>
+        </w:rPr>
+      </w:pPr>
+    </w:p>
+    <w:p>
+      <w:pPr>
+        <w:wordWrap/>
+        <w:contextualSpacing/>
+        <w:rPr>
+          <w:rFonts w:eastAsiaTheme="minorHAnsi"/>
+          <w:b/>
+          <w:sz w:val="24"/>
+          <w:szCs w:val="24"/>
+        </w:rPr>
+      </w:pPr>
+      <w:r>
+        <w:rPr>
+          <w:rFonts w:eastAsiaTheme="minorHAnsi"/>
+          <w:b/>
+          <w:sz w:val="24"/>
+          <w:szCs w:val="24"/>
+        </w:rPr>
+        <w:t xml:space="preserve">4. Stakeholders and Interests: </w:t>
+      </w:r>
+    </w:p>
+    <w:p>
+      <w:pPr>
+        <w:wordWrap/>
+        <w:contextualSpacing/>
+        <w:rPr>
+          <w:rFonts w:eastAsiaTheme="minorHAnsi"/>
+          <w:sz w:val="24"/>
+          <w:szCs w:val="24"/>
+        </w:rPr>
+      </w:pPr>
+      <w:r>
+        <w:rPr>
+          <w:rFonts w:eastAsiaTheme="minorHAnsi"/>
+          <w:b/>
+          <w:sz w:val="24"/>
+          <w:szCs w:val="24"/>
+        </w:rPr>
+        <w:t xml:space="preserve">- </w:t>
+      </w:r>
+      <w:r>
+        <w:rPr>
+          <w:rFonts w:eastAsiaTheme="minorHAnsi"/>
+          <w:b/>
+          <w:sz w:val="24"/>
+          <w:szCs w:val="24"/>
+        </w:rPr>
+        <w:t>Player</w:t>
+      </w:r>
+      <w:r>
+        <w:rPr>
+          <w:rFonts w:eastAsiaTheme="minorHAnsi" w:hint="eastAsia"/>
+          <w:b/>
+          <w:sz w:val="24"/>
+          <w:szCs w:val="24"/>
+        </w:rPr>
+        <w:t xml:space="preserve"> </w:t>
+      </w:r>
+      <w:r>
+        <w:rPr>
+          <w:rFonts w:eastAsiaTheme="minorHAnsi"/>
+          <w:b/>
+          <w:sz w:val="24"/>
+          <w:szCs w:val="24"/>
+        </w:rPr>
+        <w:t>:</w:t>
+      </w:r>
+      <w:r>
+        <w:rPr>
+          <w:rFonts w:eastAsiaTheme="minorHAnsi"/>
+          <w:sz w:val="24"/>
+          <w:szCs w:val="24"/>
+        </w:rPr>
         <w:t xml:space="preserve"> </w:t>
       </w:r>
       <w:r>
@@ -1996,207 +2489,55 @@
           <w:sz w:val="24"/>
           <w:szCs w:val="24"/>
         </w:rPr>
-        <w:t>윷놀이 게임</w:t>
-      </w:r>
-    </w:p>
-    <w:p>
-      <w:pPr>
-        <w:wordWrap/>
-        <w:contextualSpacing/>
+        <w:t>게임 시작,</w:t>
+      </w:r>
+      <w:r>
         <w:rPr>
           <w:rFonts w:eastAsiaTheme="minorHAnsi"/>
-          <w:b/>
           <w:sz w:val="24"/>
           <w:szCs w:val="24"/>
         </w:rPr>
-      </w:pPr>
-    </w:p>
-    <w:p>
-      <w:pPr>
-        <w:wordWrap/>
-        <w:contextualSpacing/>
+        <w:t xml:space="preserve"> </w:t>
+      </w:r>
+      <w:r>
         <w:rPr>
           <w:rFonts w:eastAsiaTheme="minorHAnsi" w:hint="eastAsia"/>
           <w:sz w:val="24"/>
           <w:szCs w:val="24"/>
         </w:rPr>
-      </w:pPr>
-      <w:r>
-        <w:rPr>
-          <w:rFonts w:eastAsiaTheme="minorHAnsi" w:hint="eastAsia"/>
-          <w:b/>
-          <w:sz w:val="24"/>
-          <w:szCs w:val="24"/>
-        </w:rPr>
-        <w:t>2</w:t>
-      </w:r>
-      <w:r>
-        <w:rPr>
-          <w:rFonts w:eastAsiaTheme="minorHAnsi"/>
-          <w:b/>
-          <w:sz w:val="24"/>
-          <w:szCs w:val="24"/>
-        </w:rPr>
-        <w:t xml:space="preserve">. </w:t>
-      </w:r>
-      <w:proofErr w:type="gramStart"/>
-      <w:r>
-        <w:rPr>
-          <w:rFonts w:eastAsiaTheme="minorHAnsi"/>
-          <w:b/>
-          <w:sz w:val="24"/>
-          <w:szCs w:val="24"/>
-        </w:rPr>
-        <w:t>Level :</w:t>
-      </w:r>
-      <w:proofErr w:type="gramEnd"/>
+        <w:t>윷 던지기</w:t>
+      </w:r>
       <w:r>
         <w:rPr>
           <w:rFonts w:eastAsiaTheme="minorHAnsi"/>
           <w:sz w:val="24"/>
           <w:szCs w:val="24"/>
         </w:rPr>
-        <w:t xml:space="preserve"> user goal</w:t>
-      </w:r>
-    </w:p>
-    <w:p>
-      <w:pPr>
-        <w:wordWrap/>
-        <w:contextualSpacing/>
-        <w:rPr>
-          <w:rFonts w:eastAsiaTheme="minorHAnsi"/>
-          <w:b/>
-          <w:sz w:val="24"/>
-          <w:szCs w:val="24"/>
-        </w:rPr>
-      </w:pPr>
-    </w:p>
-    <w:p>
-      <w:pPr>
-        <w:wordWrap/>
-        <w:contextualSpacing/>
+        <w:t xml:space="preserve">, </w:t>
+      </w:r>
+      <w:r>
         <w:rPr>
           <w:rFonts w:eastAsiaTheme="minorHAnsi" w:hint="eastAsia"/>
           <w:sz w:val="24"/>
           <w:szCs w:val="24"/>
         </w:rPr>
-      </w:pPr>
-      <w:r>
-        <w:rPr>
-          <w:rFonts w:eastAsiaTheme="minorHAnsi" w:hint="eastAsia"/>
-          <w:b/>
-          <w:sz w:val="24"/>
-          <w:szCs w:val="24"/>
-        </w:rPr>
-        <w:t>3</w:t>
-      </w:r>
-      <w:r>
-        <w:rPr>
-          <w:rFonts w:eastAsiaTheme="minorHAnsi"/>
-          <w:b/>
-          <w:sz w:val="24"/>
-          <w:szCs w:val="24"/>
-        </w:rPr>
-        <w:t xml:space="preserve">. Primary </w:t>
-      </w:r>
-      <w:proofErr w:type="gramStart"/>
-      <w:r>
-        <w:rPr>
-          <w:rFonts w:eastAsiaTheme="minorHAnsi"/>
-          <w:b/>
-          <w:sz w:val="24"/>
-          <w:szCs w:val="24"/>
-        </w:rPr>
-        <w:t>Actor :</w:t>
-      </w:r>
-      <w:proofErr w:type="gramEnd"/>
+        <w:t>말 이동하기</w:t>
+      </w:r>
       <w:r>
         <w:rPr>
           <w:rFonts w:eastAsiaTheme="minorHAnsi"/>
           <w:sz w:val="24"/>
           <w:szCs w:val="24"/>
         </w:rPr>
-        <w:t xml:space="preserve"> Player</w:t>
-      </w:r>
-    </w:p>
-    <w:p>
-      <w:pPr>
-        <w:wordWrap/>
-        <w:contextualSpacing/>
-        <w:rPr>
-          <w:rFonts w:eastAsiaTheme="minorHAnsi"/>
-          <w:b/>
-          <w:sz w:val="24"/>
-          <w:szCs w:val="24"/>
-        </w:rPr>
-      </w:pPr>
-    </w:p>
-    <w:p>
-      <w:pPr>
-        <w:wordWrap/>
-        <w:contextualSpacing/>
-        <w:rPr>
-          <w:rFonts w:eastAsiaTheme="minorHAnsi"/>
-          <w:b/>
-          <w:sz w:val="24"/>
-          <w:szCs w:val="24"/>
-        </w:rPr>
-      </w:pPr>
-      <w:r>
-        <w:rPr>
-          <w:rFonts w:eastAsiaTheme="minorHAnsi"/>
-          <w:b/>
-          <w:sz w:val="24"/>
-          <w:szCs w:val="24"/>
-        </w:rPr>
-        <w:t xml:space="preserve">4. Stakeholders and Interests: </w:t>
-      </w:r>
-    </w:p>
-    <w:p>
-      <w:pPr>
-        <w:wordWrap/>
-        <w:contextualSpacing/>
+        <w:t xml:space="preserve">, </w:t>
+      </w:r>
+      <w:r>
         <w:rPr>
           <w:rFonts w:eastAsiaTheme="minorHAnsi" w:hint="eastAsia"/>
           <w:sz w:val="24"/>
           <w:szCs w:val="24"/>
         </w:rPr>
-      </w:pPr>
-      <w:r>
-        <w:rPr>
-          <w:rFonts w:eastAsiaTheme="minorHAnsi"/>
-          <w:b/>
-          <w:sz w:val="24"/>
-          <w:szCs w:val="24"/>
-        </w:rPr>
-        <w:t xml:space="preserve">- </w:t>
-      </w:r>
-      <w:r>
-        <w:rPr>
-          <w:rFonts w:eastAsiaTheme="minorHAnsi"/>
-          <w:b/>
-          <w:sz w:val="24"/>
-          <w:szCs w:val="24"/>
-        </w:rPr>
-        <w:t>Player</w:t>
-      </w:r>
-      <w:r>
-        <w:rPr>
-          <w:rFonts w:eastAsiaTheme="minorHAnsi" w:hint="eastAsia"/>
-          <w:b/>
-          <w:sz w:val="24"/>
-          <w:szCs w:val="24"/>
-        </w:rPr>
-        <w:t xml:space="preserve"> </w:t>
-      </w:r>
-      <w:r>
-        <w:rPr>
-          <w:rFonts w:eastAsiaTheme="minorHAnsi"/>
-          <w:b/>
-          <w:sz w:val="24"/>
-          <w:szCs w:val="24"/>
-        </w:rPr>
-        <w:t>:</w:t>
+        <w:t>말 업기,</w:t>
       </w:r>
       <w:r>
         <w:rPr>
@@ -2212,80 +2553,7 @@
           <w:sz w:val="24"/>
           <w:szCs w:val="24"/>
         </w:rPr>
-        <w:t>게임 시작,</w:t>
-      </w:r>
-      <w:r>
-        <w:rPr>
-          <w:rFonts w:eastAsiaTheme="minorHAnsi"/>
-          <w:sz w:val="24"/>
-          <w:szCs w:val="24"/>
-        </w:rPr>
-        <w:t xml:space="preserve"> </w:t>
-      </w:r>
-      <w:r>
-        <w:rPr>
-          <w:rFonts w:eastAsiaTheme="minorHAnsi" w:hint="eastAsia"/>
-          <w:sz w:val="24"/>
-          <w:szCs w:val="24"/>
-        </w:rPr>
-        <w:t>윷 던지기</w:t>
-      </w:r>
-      <w:r>
-        <w:rPr>
-          <w:rFonts w:eastAsiaTheme="minorHAnsi"/>
-          <w:sz w:val="24"/>
-          <w:szCs w:val="24"/>
-        </w:rPr>
-        <w:t xml:space="preserve">, </w:t>
-      </w:r>
-      <w:r>
-        <w:rPr>
-          <w:rFonts w:eastAsiaTheme="minorHAnsi" w:hint="eastAsia"/>
-          <w:sz w:val="24"/>
-          <w:szCs w:val="24"/>
-        </w:rPr>
-        <w:t>말 이동하기</w:t>
-      </w:r>
-      <w:r>
-        <w:rPr>
-          <w:rFonts w:eastAsiaTheme="minorHAnsi"/>
-          <w:sz w:val="24"/>
-          <w:szCs w:val="24"/>
-        </w:rPr>
-        <w:t xml:space="preserve">, </w:t>
-      </w:r>
-      <w:r>
-        <w:rPr>
-          <w:rFonts w:eastAsiaTheme="minorHAnsi" w:hint="eastAsia"/>
-          <w:sz w:val="24"/>
-          <w:szCs w:val="24"/>
-        </w:rPr>
-        <w:t>말 업기,</w:t>
-      </w:r>
-      <w:r>
-        <w:rPr>
-          <w:rFonts w:eastAsiaTheme="minorHAnsi"/>
-          <w:sz w:val="24"/>
-          <w:szCs w:val="24"/>
-        </w:rPr>
-        <w:t xml:space="preserve"> </w:t>
-      </w:r>
-      <w:r>
-        <w:rPr>
-          <w:rFonts w:eastAsiaTheme="minorHAnsi" w:hint="eastAsia"/>
-          <w:sz w:val="24"/>
-          <w:szCs w:val="24"/>
-        </w:rPr>
-        <w:t xml:space="preserve">게임 종료 및 재시작을 </w:t>
-      </w:r>
-      <w:r>
-        <w:rPr>
-          <w:rFonts w:eastAsiaTheme="minorHAnsi" w:hint="eastAsia"/>
-          <w:sz w:val="24"/>
-          <w:szCs w:val="24"/>
-        </w:rPr>
-        <w:lastRenderedPageBreak/>
-        <w:t>원한다.</w:t>
+        <w:t>게임 종료 및 재시작을 원한다.</w:t>
       </w:r>
     </w:p>
     <w:p>
@@ -2337,7 +2605,7 @@
         <w:contextualSpacing/>
         <w:jc w:val="both"/>
         <w:rPr>
-          <w:rFonts w:asciiTheme="minorHAnsi" w:eastAsiaTheme="minorHAnsi" w:hAnsiTheme="minorHAnsi" w:hint="eastAsia"/>
+          <w:rFonts w:asciiTheme="minorHAnsi" w:eastAsiaTheme="minorHAnsi" w:hAnsiTheme="minorHAnsi"/>
         </w:rPr>
       </w:pPr>
       <w:r>
@@ -2485,7 +2753,7 @@
         <w:contextualSpacing/>
         <w:jc w:val="both"/>
         <w:rPr>
-          <w:rFonts w:asciiTheme="minorHAnsi" w:eastAsiaTheme="minorHAnsi" w:hAnsiTheme="minorHAnsi" w:hint="eastAsia"/>
+          <w:rFonts w:asciiTheme="minorHAnsi" w:eastAsiaTheme="minorHAnsi" w:hAnsiTheme="minorHAnsi"/>
         </w:rPr>
       </w:pPr>
     </w:p>
@@ -3085,6 +3353,7 @@
         <w:rPr>
           <w:rFonts w:ascii="Apple Color Emoji" w:eastAsiaTheme="minorHAnsi" w:hAnsi="Apple Color Emoji"/>
         </w:rPr>
+        <w:lastRenderedPageBreak/>
         <w:t xml:space="preserve">◼︎ </w:t>
       </w:r>
       <w:r>
@@ -3254,27 +3523,38 @@
         <w:contextualSpacing/>
         <w:jc w:val="both"/>
         <w:rPr>
+          <w:rFonts w:asciiTheme="minorHAnsi" w:eastAsiaTheme="minorHAnsi" w:hAnsiTheme="minorHAnsi"/>
+        </w:rPr>
+      </w:pPr>
+      <w:r>
+        <w:rPr>
           <w:rFonts w:asciiTheme="minorHAnsi" w:eastAsiaTheme="minorHAnsi" w:hAnsiTheme="minorHAnsi" w:hint="eastAsia"/>
         </w:rPr>
-      </w:pPr>
+        <w:t xml:space="preserve">시스템은 각 턴에 </w:t>
+      </w:r>
+      <w:r>
+        <w:rPr>
+          <w:rFonts w:asciiTheme="minorHAnsi" w:eastAsiaTheme="minorHAnsi" w:hAnsiTheme="minorHAnsi"/>
+        </w:rPr>
+        <w:t>Step 3, 4, 5</w:t>
+      </w:r>
       <w:r>
         <w:rPr>
           <w:rFonts w:asciiTheme="minorHAnsi" w:eastAsiaTheme="minorHAnsi" w:hAnsiTheme="minorHAnsi" w:hint="eastAsia"/>
         </w:rPr>
-        <w:lastRenderedPageBreak/>
-        <w:t xml:space="preserve">시스템은 각 턴에 </w:t>
+        <w:t>를</w:t>
       </w:r>
       <w:r>
         <w:rPr>
           <w:rFonts w:asciiTheme="minorHAnsi" w:eastAsiaTheme="minorHAnsi" w:hAnsiTheme="minorHAnsi"/>
         </w:rPr>
-        <w:t>Step 3, 4, 5</w:t>
+        <w:t xml:space="preserve"> </w:t>
       </w:r>
       <w:r>
         <w:rPr>
           <w:rFonts w:asciiTheme="minorHAnsi" w:eastAsiaTheme="minorHAnsi" w:hAnsiTheme="minorHAnsi" w:hint="eastAsia"/>
         </w:rPr>
-        <w:t>를</w:t>
+        <w:t>실행하고,</w:t>
       </w:r>
       <w:r>
         <w:rPr>
@@ -3286,7 +3566,7 @@
         <w:rPr>
           <w:rFonts w:asciiTheme="minorHAnsi" w:eastAsiaTheme="minorHAnsi" w:hAnsiTheme="minorHAnsi" w:hint="eastAsia"/>
         </w:rPr>
-        <w:t>실행하고,</w:t>
+        <w:t>이를</w:t>
       </w:r>
       <w:r>
         <w:rPr>
@@ -3298,19 +3578,41 @@
         <w:rPr>
           <w:rFonts w:asciiTheme="minorHAnsi" w:eastAsiaTheme="minorHAnsi" w:hAnsiTheme="minorHAnsi" w:hint="eastAsia"/>
         </w:rPr>
-        <w:t>이를</w:t>
-      </w:r>
-      <w:r>
+        <w:t>승리자가 나올 때까지 반복한다.</w:t>
+      </w:r>
+    </w:p>
+    <w:p>
+      <w:pPr>
+        <w:pStyle w:val="a7"/>
+        <w:contextualSpacing/>
+        <w:jc w:val="both"/>
         <w:rPr>
           <w:rFonts w:asciiTheme="minorHAnsi" w:eastAsiaTheme="minorHAnsi" w:hAnsiTheme="minorHAnsi"/>
         </w:rPr>
-        <w:t xml:space="preserve"> </w:t>
+      </w:pPr>
+      <w:r>
+        <w:rPr>
+          <w:rFonts w:asciiTheme="minorHAnsi" w:eastAsiaTheme="minorHAnsi" w:hAnsiTheme="minorHAnsi"/>
+        </w:rPr>
+        <w:t xml:space="preserve">6) </w:t>
       </w:r>
       <w:r>
         <w:rPr>
           <w:rFonts w:asciiTheme="minorHAnsi" w:eastAsiaTheme="minorHAnsi" w:hAnsiTheme="minorHAnsi" w:hint="eastAsia"/>
         </w:rPr>
-        <w:t>승리자가 나올 때까지 반복한다.</w:t>
+        <w:t xml:space="preserve">한 </w:t>
+      </w:r>
+      <w:r>
+        <w:rPr>
+          <w:rFonts w:asciiTheme="minorHAnsi" w:eastAsiaTheme="minorHAnsi" w:hAnsiTheme="minorHAnsi"/>
+        </w:rPr>
+        <w:t>Player</w:t>
+      </w:r>
+      <w:r>
+        <w:rPr>
+          <w:rFonts w:asciiTheme="minorHAnsi" w:eastAsiaTheme="minorHAnsi" w:hAnsiTheme="minorHAnsi" w:hint="eastAsia"/>
+        </w:rPr>
+        <w:t>의 모든 말이 나오게 되면 승리했음을 화면에 띄운다.</w:t>
       </w:r>
     </w:p>
     <w:p>
@@ -3326,25 +3628,37 @@
         <w:rPr>
           <w:rFonts w:asciiTheme="minorHAnsi" w:eastAsiaTheme="minorHAnsi" w:hAnsiTheme="minorHAnsi"/>
         </w:rPr>
-        <w:t xml:space="preserve">6) </w:t>
+        <w:t xml:space="preserve">7) </w:t>
       </w:r>
       <w:r>
         <w:rPr>
           <w:rFonts w:asciiTheme="minorHAnsi" w:eastAsiaTheme="minorHAnsi" w:hAnsiTheme="minorHAnsi" w:hint="eastAsia"/>
         </w:rPr>
-        <w:t xml:space="preserve">한 </w:t>
+        <w:t>게임을 종료할지</w:t>
       </w:r>
       <w:r>
         <w:rPr>
           <w:rFonts w:asciiTheme="minorHAnsi" w:eastAsiaTheme="minorHAnsi" w:hAnsiTheme="minorHAnsi"/>
         </w:rPr>
+        <w:t xml:space="preserve">, </w:t>
+      </w:r>
+      <w:r>
+        <w:rPr>
+          <w:rFonts w:asciiTheme="minorHAnsi" w:eastAsiaTheme="minorHAnsi" w:hAnsiTheme="minorHAnsi" w:hint="eastAsia"/>
+        </w:rPr>
+        <w:t xml:space="preserve">재 시작할지 </w:t>
+      </w:r>
+      <w:r>
+        <w:rPr>
+          <w:rFonts w:asciiTheme="minorHAnsi" w:eastAsiaTheme="minorHAnsi" w:hAnsiTheme="minorHAnsi"/>
+        </w:rPr>
         <w:t>Player</w:t>
       </w:r>
       <w:r>
         <w:rPr>
           <w:rFonts w:asciiTheme="minorHAnsi" w:eastAsiaTheme="minorHAnsi" w:hAnsiTheme="minorHAnsi" w:hint="eastAsia"/>
         </w:rPr>
-        <w:t>의 모든 말이 나오게 되면 승리했음을 화면에 띄운다.</w:t>
+        <w:t>가 선택한다.</w:t>
       </w:r>
     </w:p>
     <w:p>
@@ -3356,41 +3670,92 @@
           <w:rFonts w:asciiTheme="minorHAnsi" w:eastAsiaTheme="minorHAnsi" w:hAnsiTheme="minorHAnsi"/>
         </w:rPr>
       </w:pPr>
-      <w:r>
+    </w:p>
+    <w:p>
+      <w:pPr>
+        <w:pStyle w:val="a7"/>
+        <w:contextualSpacing/>
+        <w:jc w:val="both"/>
         <w:rPr>
           <w:rFonts w:asciiTheme="minorHAnsi" w:eastAsiaTheme="minorHAnsi" w:hAnsiTheme="minorHAnsi"/>
-        </w:rPr>
-        <w:t xml:space="preserve">7) </w:t>
-      </w:r>
+          <w:b/>
+        </w:rPr>
+      </w:pPr>
       <w:r>
         <w:rPr>
           <w:rFonts w:asciiTheme="minorHAnsi" w:eastAsiaTheme="minorHAnsi" w:hAnsiTheme="minorHAnsi" w:hint="eastAsia"/>
-        </w:rPr>
-        <w:t>게임을 종료할지</w:t>
+          <w:b/>
+        </w:rPr>
+        <w:t>7</w:t>
       </w:r>
       <w:r>
         <w:rPr>
           <w:rFonts w:asciiTheme="minorHAnsi" w:eastAsiaTheme="minorHAnsi" w:hAnsiTheme="minorHAnsi"/>
-        </w:rPr>
-        <w:t xml:space="preserve">, </w:t>
-      </w:r>
+          <w:b/>
+        </w:rPr>
+        <w:t>. Extensions (or Alternative Flows)</w:t>
+      </w:r>
+    </w:p>
+    <w:p>
+      <w:pPr>
+        <w:pStyle w:val="a7"/>
+        <w:contextualSpacing/>
+        <w:jc w:val="both"/>
+        <w:rPr>
+          <w:rFonts w:asciiTheme="minorHAnsi" w:eastAsiaTheme="minorHAnsi" w:hAnsiTheme="minorHAnsi"/>
+          <w:b/>
+        </w:rPr>
+      </w:pPr>
       <w:r>
         <w:rPr>
           <w:rFonts w:asciiTheme="minorHAnsi" w:eastAsiaTheme="minorHAnsi" w:hAnsiTheme="minorHAnsi" w:hint="eastAsia"/>
-        </w:rPr>
-        <w:t xml:space="preserve">재 시작할지 </w:t>
+          <w:b/>
+        </w:rPr>
+        <w:t>*</w:t>
       </w:r>
       <w:r>
         <w:rPr>
           <w:rFonts w:asciiTheme="minorHAnsi" w:eastAsiaTheme="minorHAnsi" w:hAnsiTheme="minorHAnsi"/>
-        </w:rPr>
-        <w:t>Player</w:t>
+          <w:b/>
+        </w:rPr>
+        <w:t xml:space="preserve">a. At any time, </w:t>
       </w:r>
       <w:r>
         <w:rPr>
           <w:rFonts w:asciiTheme="minorHAnsi" w:eastAsiaTheme="minorHAnsi" w:hAnsiTheme="minorHAnsi" w:hint="eastAsia"/>
-        </w:rPr>
-        <w:t>가 선택한다.</w:t>
+          <w:b/>
+        </w:rPr>
+        <w:t xml:space="preserve">판 위에 말이 없을 때 </w:t>
+      </w:r>
+      <w:r>
+        <w:rPr>
+          <w:rFonts w:asciiTheme="minorHAnsi" w:eastAsiaTheme="minorHAnsi" w:hAnsiTheme="minorHAnsi"/>
+          <w:b/>
+        </w:rPr>
+        <w:t>‘</w:t>
+      </w:r>
+      <w:proofErr w:type="spellStart"/>
+      <w:r>
+        <w:rPr>
+          <w:rFonts w:asciiTheme="minorHAnsi" w:eastAsiaTheme="minorHAnsi" w:hAnsiTheme="minorHAnsi" w:hint="eastAsia"/>
+          <w:b/>
+        </w:rPr>
+        <w:t>빽도</w:t>
+      </w:r>
+      <w:proofErr w:type="spellEnd"/>
+      <w:r>
+        <w:rPr>
+          <w:rFonts w:asciiTheme="minorHAnsi" w:eastAsiaTheme="minorHAnsi" w:hAnsiTheme="minorHAnsi"/>
+          <w:b/>
+        </w:rPr>
+        <w:t>’</w:t>
+      </w:r>
+      <w:r>
+        <w:rPr>
+          <w:rFonts w:asciiTheme="minorHAnsi" w:eastAsiaTheme="minorHAnsi" w:hAnsiTheme="minorHAnsi" w:hint="eastAsia"/>
+          <w:b/>
+        </w:rPr>
+        <w:t>가 나온 경우</w:t>
       </w:r>
     </w:p>
     <w:p>
@@ -3402,6 +3767,42 @@
           <w:rFonts w:asciiTheme="minorHAnsi" w:eastAsiaTheme="minorHAnsi" w:hAnsiTheme="minorHAnsi"/>
         </w:rPr>
       </w:pPr>
+      <w:r>
+        <w:rPr>
+          <w:rFonts w:asciiTheme="minorHAnsi" w:eastAsiaTheme="minorHAnsi" w:hAnsiTheme="minorHAnsi"/>
+        </w:rPr>
+        <w:t xml:space="preserve">- </w:t>
+      </w:r>
+      <w:r>
+        <w:rPr>
+          <w:rFonts w:asciiTheme="minorHAnsi" w:eastAsiaTheme="minorHAnsi" w:hAnsiTheme="minorHAnsi" w:hint="eastAsia"/>
+        </w:rPr>
+        <w:t xml:space="preserve">그냥 </w:t>
+      </w:r>
+      <w:r>
+        <w:rPr>
+          <w:rFonts w:asciiTheme="minorHAnsi" w:eastAsiaTheme="minorHAnsi" w:hAnsiTheme="minorHAnsi"/>
+        </w:rPr>
+        <w:t>‘</w:t>
+      </w:r>
+      <w:r>
+        <w:rPr>
+          <w:rFonts w:asciiTheme="minorHAnsi" w:eastAsiaTheme="minorHAnsi" w:hAnsiTheme="minorHAnsi" w:hint="eastAsia"/>
+        </w:rPr>
+        <w:t>도</w:t>
+      </w:r>
+      <w:r>
+        <w:rPr>
+          <w:rFonts w:asciiTheme="minorHAnsi" w:eastAsiaTheme="minorHAnsi" w:hAnsiTheme="minorHAnsi"/>
+        </w:rPr>
+        <w:t>’</w:t>
+      </w:r>
+      <w:r>
+        <w:rPr>
+          <w:rFonts w:asciiTheme="minorHAnsi" w:eastAsiaTheme="minorHAnsi" w:hAnsiTheme="minorHAnsi" w:hint="eastAsia"/>
+        </w:rPr>
+        <w:t>로 적용한다.</w:t>
+      </w:r>
     </w:p>
     <w:p>
       <w:pPr>
@@ -3413,19 +3814,56 @@
           <w:b/>
         </w:rPr>
       </w:pPr>
+    </w:p>
+    <w:p>
+      <w:pPr>
+        <w:pStyle w:val="a7"/>
+        <w:contextualSpacing/>
+        <w:jc w:val="both"/>
+        <w:rPr>
+          <w:rFonts w:asciiTheme="minorHAnsi" w:eastAsiaTheme="minorHAnsi" w:hAnsiTheme="minorHAnsi"/>
+        </w:rPr>
+      </w:pPr>
       <w:r>
         <w:rPr>
           <w:rFonts w:asciiTheme="minorHAnsi" w:eastAsiaTheme="minorHAnsi" w:hAnsiTheme="minorHAnsi" w:hint="eastAsia"/>
           <w:b/>
         </w:rPr>
-        <w:t>7</w:t>
+        <w:t>*</w:t>
       </w:r>
       <w:r>
         <w:rPr>
           <w:rFonts w:asciiTheme="minorHAnsi" w:eastAsiaTheme="minorHAnsi" w:hAnsiTheme="minorHAnsi"/>
           <w:b/>
         </w:rPr>
-        <w:t>. Extensions (or Alternative Flows)</w:t>
+        <w:t xml:space="preserve">b. At playing time, </w:t>
+      </w:r>
+      <w:r>
+        <w:rPr>
+          <w:rFonts w:asciiTheme="minorHAnsi" w:eastAsiaTheme="minorHAnsi" w:hAnsiTheme="minorHAnsi" w:hint="eastAsia"/>
+          <w:b/>
+        </w:rPr>
+        <w:t>모나 윷이 전체 말을 g</w:t>
+      </w:r>
+      <w:r>
+        <w:rPr>
+          <w:rFonts w:asciiTheme="minorHAnsi" w:eastAsiaTheme="minorHAnsi" w:hAnsiTheme="minorHAnsi"/>
+          <w:b/>
+        </w:rPr>
+        <w:t>oal</w:t>
+      </w:r>
+      <w:r>
+        <w:rPr>
+          <w:rFonts w:asciiTheme="minorHAnsi" w:eastAsiaTheme="minorHAnsi" w:hAnsiTheme="minorHAnsi" w:hint="eastAsia"/>
+          <w:b/>
+        </w:rPr>
+        <w:t>로 옮길 정도로 많이 나온 경우</w:t>
+      </w:r>
+      <w:r>
+        <w:rPr>
+          <w:rFonts w:asciiTheme="minorHAnsi" w:eastAsiaTheme="minorHAnsi" w:hAnsiTheme="minorHAnsi" w:hint="eastAsia"/>
+        </w:rPr>
+        <w:t>.</w:t>
       </w:r>
     </w:p>
     <w:p>
@@ -3435,176 +3873,6 @@
         <w:jc w:val="both"/>
         <w:rPr>
           <w:rFonts w:asciiTheme="minorHAnsi" w:eastAsiaTheme="minorHAnsi" w:hAnsiTheme="minorHAnsi"/>
-          <w:b/>
-        </w:rPr>
-      </w:pPr>
-      <w:r>
-        <w:rPr>
-          <w:rFonts w:asciiTheme="minorHAnsi" w:eastAsiaTheme="minorHAnsi" w:hAnsiTheme="minorHAnsi" w:hint="eastAsia"/>
-          <w:b/>
-        </w:rPr>
-        <w:t>*</w:t>
-      </w:r>
-      <w:r>
-        <w:rPr>
-          <w:rFonts w:asciiTheme="minorHAnsi" w:eastAsiaTheme="minorHAnsi" w:hAnsiTheme="minorHAnsi"/>
-          <w:b/>
-        </w:rPr>
-        <w:t xml:space="preserve">a. At any time, </w:t>
-      </w:r>
-      <w:r>
-        <w:rPr>
-          <w:rFonts w:asciiTheme="minorHAnsi" w:eastAsiaTheme="minorHAnsi" w:hAnsiTheme="minorHAnsi" w:hint="eastAsia"/>
-          <w:b/>
-        </w:rPr>
-        <w:t xml:space="preserve">판 위에 말이 없을 때 </w:t>
-      </w:r>
-      <w:r>
-        <w:rPr>
-          <w:rFonts w:asciiTheme="minorHAnsi" w:eastAsiaTheme="minorHAnsi" w:hAnsiTheme="minorHAnsi"/>
-          <w:b/>
-        </w:rPr>
-        <w:t>‘</w:t>
-      </w:r>
-      <w:proofErr w:type="spellStart"/>
-      <w:r>
-        <w:rPr>
-          <w:rFonts w:asciiTheme="minorHAnsi" w:eastAsiaTheme="minorHAnsi" w:hAnsiTheme="minorHAnsi" w:hint="eastAsia"/>
-          <w:b/>
-        </w:rPr>
-        <w:t>빽도</w:t>
-      </w:r>
-      <w:proofErr w:type="spellEnd"/>
-      <w:r>
-        <w:rPr>
-          <w:rFonts w:asciiTheme="minorHAnsi" w:eastAsiaTheme="minorHAnsi" w:hAnsiTheme="minorHAnsi"/>
-          <w:b/>
-        </w:rPr>
-        <w:t>’</w:t>
-      </w:r>
-      <w:r>
-        <w:rPr>
-          <w:rFonts w:asciiTheme="minorHAnsi" w:eastAsiaTheme="minorHAnsi" w:hAnsiTheme="minorHAnsi" w:hint="eastAsia"/>
-          <w:b/>
-        </w:rPr>
-        <w:t>가 나온 경우</w:t>
-      </w:r>
-    </w:p>
-    <w:p>
-      <w:pPr>
-        <w:pStyle w:val="a7"/>
-        <w:contextualSpacing/>
-        <w:jc w:val="both"/>
-        <w:rPr>
-          <w:rFonts w:asciiTheme="minorHAnsi" w:eastAsiaTheme="minorHAnsi" w:hAnsiTheme="minorHAnsi"/>
-        </w:rPr>
-      </w:pPr>
-      <w:r>
-        <w:rPr>
-          <w:rFonts w:asciiTheme="minorHAnsi" w:eastAsiaTheme="minorHAnsi" w:hAnsiTheme="minorHAnsi"/>
-        </w:rPr>
-        <w:t xml:space="preserve">- </w:t>
-      </w:r>
-      <w:r>
-        <w:rPr>
-          <w:rFonts w:asciiTheme="minorHAnsi" w:eastAsiaTheme="minorHAnsi" w:hAnsiTheme="minorHAnsi" w:hint="eastAsia"/>
-        </w:rPr>
-        <w:t xml:space="preserve">그냥 </w:t>
-      </w:r>
-      <w:r>
-        <w:rPr>
-          <w:rFonts w:asciiTheme="minorHAnsi" w:eastAsiaTheme="minorHAnsi" w:hAnsiTheme="minorHAnsi"/>
-        </w:rPr>
-        <w:t>‘</w:t>
-      </w:r>
-      <w:r>
-        <w:rPr>
-          <w:rFonts w:asciiTheme="minorHAnsi" w:eastAsiaTheme="minorHAnsi" w:hAnsiTheme="minorHAnsi" w:hint="eastAsia"/>
-        </w:rPr>
-        <w:t>도</w:t>
-      </w:r>
-      <w:r>
-        <w:rPr>
-          <w:rFonts w:asciiTheme="minorHAnsi" w:eastAsiaTheme="minorHAnsi" w:hAnsiTheme="minorHAnsi"/>
-        </w:rPr>
-        <w:t>’</w:t>
-      </w:r>
-      <w:r>
-        <w:rPr>
-          <w:rFonts w:asciiTheme="minorHAnsi" w:eastAsiaTheme="minorHAnsi" w:hAnsiTheme="minorHAnsi" w:hint="eastAsia"/>
-        </w:rPr>
-        <w:t>로 적용한다.</w:t>
-      </w:r>
-    </w:p>
-    <w:p>
-      <w:pPr>
-        <w:pStyle w:val="a7"/>
-        <w:contextualSpacing/>
-        <w:jc w:val="both"/>
-        <w:rPr>
-          <w:rFonts w:asciiTheme="minorHAnsi" w:eastAsiaTheme="minorHAnsi" w:hAnsiTheme="minorHAnsi"/>
-          <w:b/>
-        </w:rPr>
-      </w:pPr>
-    </w:p>
-    <w:p>
-      <w:pPr>
-        <w:pStyle w:val="a7"/>
-        <w:contextualSpacing/>
-        <w:jc w:val="both"/>
-        <w:rPr>
-          <w:rFonts w:asciiTheme="minorHAnsi" w:eastAsiaTheme="minorHAnsi" w:hAnsiTheme="minorHAnsi"/>
-        </w:rPr>
-      </w:pPr>
-      <w:r>
-        <w:rPr>
-          <w:rFonts w:asciiTheme="minorHAnsi" w:eastAsiaTheme="minorHAnsi" w:hAnsiTheme="minorHAnsi" w:hint="eastAsia"/>
-          <w:b/>
-        </w:rPr>
-        <w:t>*</w:t>
-      </w:r>
-      <w:r>
-        <w:rPr>
-          <w:rFonts w:asciiTheme="minorHAnsi" w:eastAsiaTheme="minorHAnsi" w:hAnsiTheme="minorHAnsi"/>
-          <w:b/>
-        </w:rPr>
-        <w:t xml:space="preserve">b. At playing time, </w:t>
-      </w:r>
-      <w:r>
-        <w:rPr>
-          <w:rFonts w:asciiTheme="minorHAnsi" w:eastAsiaTheme="minorHAnsi" w:hAnsiTheme="minorHAnsi" w:hint="eastAsia"/>
-          <w:b/>
-        </w:rPr>
-        <w:t>모나 윷이 전체 말을 g</w:t>
-      </w:r>
-      <w:r>
-        <w:rPr>
-          <w:rFonts w:asciiTheme="minorHAnsi" w:eastAsiaTheme="minorHAnsi" w:hAnsiTheme="minorHAnsi"/>
-          <w:b/>
-        </w:rPr>
-        <w:t>oal</w:t>
-      </w:r>
-      <w:r>
-        <w:rPr>
-          <w:rFonts w:asciiTheme="minorHAnsi" w:eastAsiaTheme="minorHAnsi" w:hAnsiTheme="minorHAnsi" w:hint="eastAsia"/>
-          <w:b/>
-        </w:rPr>
-        <w:t>로 옮길 정도로 많이 나온 경우</w:t>
-      </w:r>
-      <w:r>
-        <w:rPr>
-          <w:rFonts w:asciiTheme="minorHAnsi" w:eastAsiaTheme="minorHAnsi" w:hAnsiTheme="minorHAnsi" w:hint="eastAsia"/>
-        </w:rPr>
-        <w:t>.</w:t>
-      </w:r>
-    </w:p>
-    <w:p>
-      <w:pPr>
-        <w:pStyle w:val="a7"/>
-        <w:contextualSpacing/>
-        <w:jc w:val="both"/>
-        <w:rPr>
-          <w:rFonts w:asciiTheme="minorHAnsi" w:eastAsiaTheme="minorHAnsi" w:hAnsiTheme="minorHAnsi" w:hint="eastAsia"/>
         </w:rPr>
       </w:pPr>
       <w:r>
@@ -3670,28 +3938,72 @@
       <w:pPr>
         <w:wordWrap/>
         <w:contextualSpacing/>
-        <w:rPr>
+        <w:jc w:val="center"/>
+        <w:rPr>
+          <w:rFonts w:hint="eastAsia"/>
           <w:b/>
           <w:bCs/>
           <w:sz w:val="30"/>
           <w:szCs w:val="30"/>
         </w:rPr>
       </w:pPr>
-    </w:p>
-    <w:p>
-      <w:pPr>
-        <w:pStyle w:val="a5"/>
-        <w:wordWrap/>
-        <w:ind w:leftChars="0" w:left="0"/>
-        <w:contextualSpacing/>
-        <w:rPr>
-          <w:b/>
-          <w:bCs/>
+      <w:r>
+        <w:rPr>
+          <w:b/>
+          <w:bCs/>
+          <w:noProof/>
           <w:sz w:val="30"/>
           <w:szCs w:val="30"/>
         </w:rPr>
-      </w:pPr>
-      <w:r>
+        <w:drawing>
+          <wp:inline distT="0" distB="0" distL="0" distR="0">
+            <wp:extent cx="4383405" cy="3461483"/>
+            <wp:effectExtent l="0" t="0" r="0" b="0"/>
+            <wp:docPr id="10" name="그림 10"/>
+            <wp:cNvGraphicFramePr>
+              <a:graphicFrameLocks xmlns:a="http://schemas.openxmlformats.org/drawingml/2006/main" noChangeAspect="1"/>
+            </wp:cNvGraphicFramePr>
+            <a:graphic xmlns:a="http://schemas.openxmlformats.org/drawingml/2006/main">
+              <a:graphicData uri="http://schemas.openxmlformats.org/drawingml/2006/picture">
+                <pic:pic xmlns:pic="http://schemas.openxmlformats.org/drawingml/2006/picture">
+                  <pic:nvPicPr>
+                    <pic:cNvPr id="10" name="스크린샷 2019-06-08 오후 3.07.21.png"/>
+                    <pic:cNvPicPr/>
+                  </pic:nvPicPr>
+                  <pic:blipFill>
+                    <a:blip r:embed="rId10">
+                      <a:extLst>
+                        <a:ext uri="{28A0092B-C50C-407E-A947-70E740481C1C}">
+                          <a14:useLocalDpi xmlns:a14="http://schemas.microsoft.com/office/drawing/2010/main" val="0"/>
+                        </a:ext>
+                      </a:extLst>
+                    </a:blip>
+                    <a:stretch>
+                      <a:fillRect/>
+                    </a:stretch>
+                  </pic:blipFill>
+                  <pic:spPr>
+                    <a:xfrm>
+                      <a:off x="0" y="0"/>
+                      <a:ext cx="4402545" cy="3476597"/>
+                    </a:xfrm>
+                    <a:prstGeom prst="rect">
+                      <a:avLst/>
+                    </a:prstGeom>
+                  </pic:spPr>
+                </pic:pic>
+              </a:graphicData>
+            </a:graphic>
+          </wp:inline>
+        </w:drawing>
+      </w:r>
+    </w:p>
+    <w:p>
+      <w:pPr>
+        <w:pStyle w:val="a5"/>
+        <w:wordWrap/>
+        <w:ind w:leftChars="0" w:left="0"/>
+        <w:contextualSpacing/>
         <w:rPr>
           <w:rFonts w:ascii="Apple Color Emoji" w:hAnsi="Apple Color Emoji"/>
           <w:b/>
@@ -3699,16 +4011,39 @@
           <w:sz w:val="30"/>
           <w:szCs w:val="30"/>
         </w:rPr>
-        <w:t xml:space="preserve">◼︎ </w:t>
-      </w:r>
-      <w:r>
-        <w:rPr>
-          <w:rFonts w:hint="eastAsia"/>
+      </w:pPr>
+    </w:p>
+    <w:p>
+      <w:pPr>
+        <w:pStyle w:val="a5"/>
+        <w:wordWrap/>
+        <w:ind w:leftChars="0" w:left="0"/>
+        <w:contextualSpacing/>
+        <w:rPr>
           <w:b/>
           <w:bCs/>
           <w:sz w:val="30"/>
           <w:szCs w:val="30"/>
         </w:rPr>
+      </w:pPr>
+      <w:r>
+        <w:rPr>
+          <w:rFonts w:ascii="Apple Color Emoji" w:hAnsi="Apple Color Emoji"/>
+          <w:b/>
+          <w:bCs/>
+          <w:sz w:val="30"/>
+          <w:szCs w:val="30"/>
+        </w:rPr>
+        <w:t xml:space="preserve">◼︎ </w:t>
+      </w:r>
+      <w:r>
+        <w:rPr>
+          <w:rFonts w:hint="eastAsia"/>
+          <w:b/>
+          <w:bCs/>
+          <w:sz w:val="30"/>
+          <w:szCs w:val="30"/>
+        </w:rPr>
         <w:t>Operation Contracts</w:t>
       </w:r>
     </w:p>
@@ -3721,6 +4056,7 @@
         <w:rPr>
           <w:noProof/>
         </w:rPr>
+        <w:lastRenderedPageBreak/>
         <w:pict>
           <v:shapetype id="_x0000_t75" coordsize="21600,21600" o:spt="75" o:preferrelative="t" path="m@4@5l@4@11@9@11@9@5xe" filled="f" stroked="f">
             <v:stroke joinstyle="miter"/>
@@ -3742,7 +4078,7 @@
             <o:lock v:ext="edit" aspectratio="t"/>
           </v:shapetype>
           <v:shape id="_x0000_i1025" type="#_x0000_t75" alt="Operation1" style="width:450.45pt;height:119.4pt;mso-width-percent:0;mso-height-percent:0;mso-width-percent:0;mso-height-percent:0">
-            <v:imagedata r:id="rId10" o:title="Operation1"/>
+            <v:imagedata r:id="rId11" o:title="Operation1"/>
           </v:shape>
         </w:pict>
       </w:r>
@@ -3784,7 +4120,7 @@
                     </pic:cNvPicPr>
                   </pic:nvPicPr>
                   <pic:blipFill>
-                    <a:blip r:embed="rId11" cstate="print"/>
+                    <a:blip r:embed="rId12" cstate="print"/>
                     <a:srcRect/>
                     <a:stretch>
                       <a:fillRect/>
@@ -3850,7 +4186,7 @@
                     </pic:cNvPicPr>
                   </pic:nvPicPr>
                   <pic:blipFill>
-                    <a:blip r:embed="rId12" cstate="print"/>
+                    <a:blip r:embed="rId13" cstate="print"/>
                     <a:srcRect/>
                     <a:stretch>
                       <a:fillRect/>
@@ -3898,7 +4234,6 @@
           <w:sz w:val="30"/>
           <w:szCs w:val="30"/>
         </w:rPr>
-        <w:lastRenderedPageBreak/>
         <w:drawing>
           <wp:inline distT="0" distB="0" distL="0" distR="0">
             <wp:extent cx="3729990" cy="1607820"/>
@@ -3917,7 +4252,7 @@
                     </pic:cNvPicPr>
                   </pic:nvPicPr>
                   <pic:blipFill>
-                    <a:blip r:embed="rId13" cstate="print"/>
+                    <a:blip r:embed="rId14" cstate="print"/>
                     <a:srcRect/>
                     <a:stretch>
                       <a:fillRect/>
@@ -4540,7 +4875,6 @@
         <w:wordWrap/>
         <w:contextualSpacing/>
         <w:rPr>
-          <w:rFonts w:hint="eastAsia"/>
           <w:b/>
           <w:bCs/>
           <w:sz w:val="30"/>
@@ -4745,7 +5079,6 @@
         <w:rPr>
           <w:sz w:val="22"/>
         </w:rPr>
-        <w:lastRenderedPageBreak/>
         <w:t xml:space="preserve">6. </w:t>
       </w:r>
       <w:r>
@@ -4913,7 +5246,6 @@
         <w:wordWrap/>
         <w:contextualSpacing/>
         <w:rPr>
-          <w:rFonts w:hint="eastAsia"/>
           <w:szCs w:val="20"/>
         </w:rPr>
       </w:pPr>
@@ -5155,6 +5487,7 @@
           <w:rFonts w:hint="eastAsia"/>
           <w:sz w:val="22"/>
         </w:rPr>
+        <w:lastRenderedPageBreak/>
         <w:t>6</w:t>
       </w:r>
       <w:r>
@@ -5761,7 +6094,6 @@
         <w:rPr>
           <w:sz w:val="22"/>
         </w:rPr>
-        <w:lastRenderedPageBreak/>
         <w:t xml:space="preserve">1. </w:t>
       </w:r>
       <w:r>
@@ -5792,7 +6124,6 @@
         <w:ind w:leftChars="0" w:left="0"/>
         <w:contextualSpacing/>
         <w:rPr>
-          <w:rFonts w:hint="eastAsia"/>
           <w:sz w:val="22"/>
         </w:rPr>
       </w:pPr>
@@ -5998,7 +6329,6 @@
         <w:ind w:leftChars="0" w:left="0"/>
         <w:contextualSpacing/>
         <w:rPr>
-          <w:rFonts w:hint="eastAsia"/>
           <w:sz w:val="22"/>
         </w:rPr>
       </w:pPr>
@@ -6099,7 +6429,6 @@
         <w:wordWrap/>
         <w:contextualSpacing/>
         <w:rPr>
-          <w:rFonts w:hint="eastAsia"/>
           <w:b/>
           <w:bCs/>
           <w:sz w:val="40"/>
@@ -6160,6 +6489,7 @@
           <w:sz w:val="40"/>
           <w:szCs w:val="40"/>
         </w:rPr>
+        <w:lastRenderedPageBreak/>
         <w:drawing>
           <wp:inline distT="0" distB="0" distL="0" distR="0">
             <wp:extent cx="5724525" cy="3390900"/>
@@ -6178,7 +6508,7 @@
                     </pic:cNvPicPr>
                   </pic:nvPicPr>
                   <pic:blipFill>
-                    <a:blip r:embed="rId14" cstate="print">
+                    <a:blip r:embed="rId15" cstate="print">
                       <a:extLst>
                         <a:ext uri="{28A0092B-C50C-407E-A947-70E740481C1C}">
                           <a14:useLocalDpi xmlns:a14="http://schemas.microsoft.com/office/drawing/2010/main" val="0"/>
@@ -6865,7 +7195,6 @@
           <w:rFonts w:hint="eastAsia"/>
           <w:sz w:val="22"/>
         </w:rPr>
-        <w:lastRenderedPageBreak/>
         <w:t>이러한 도메인</w:t>
       </w:r>
       <w:r>
@@ -6938,9 +7267,6 @@
       <w:pPr>
         <w:wordWrap/>
         <w:contextualSpacing/>
-        <w:rPr>
-          <w:rFonts w:hint="eastAsia"/>
-        </w:rPr>
       </w:pPr>
     </w:p>
     <w:p>
@@ -7002,7 +7328,6 @@
         <w:ind w:leftChars="0" w:left="0"/>
         <w:contextualSpacing/>
         <w:rPr>
-          <w:rFonts w:hint="eastAsia"/>
           <w:b/>
           <w:bCs/>
           <w:sz w:val="26"/>
@@ -7048,6 +7373,7 @@
         <w:rPr>
           <w:noProof/>
         </w:rPr>
+        <w:lastRenderedPageBreak/>
         <w:drawing>
           <wp:inline distT="0" distB="0" distL="0" distR="0">
             <wp:extent cx="5731510" cy="3851910"/>
@@ -7064,7 +7390,7 @@
                     <pic:cNvPicPr/>
                   </pic:nvPicPr>
                   <pic:blipFill>
-                    <a:blip r:embed="rId15" cstate="print"/>
+                    <a:blip r:embed="rId16" cstate="print"/>
                     <a:stretch>
                       <a:fillRect/>
                     </a:stretch>
@@ -7568,7 +7894,6 @@
           <w:rFonts w:hint="eastAsia"/>
           <w:sz w:val="22"/>
         </w:rPr>
-        <w:lastRenderedPageBreak/>
         <w:t>이후</w:t>
       </w:r>
       <w:r>
@@ -7623,13 +7948,11 @@
         <w:wordWrap/>
         <w:contextualSpacing/>
         <w:rPr>
-          <w:rFonts w:hint="eastAsia"/>
           <w:b/>
           <w:sz w:val="26"/>
           <w:szCs w:val="26"/>
         </w:rPr>
       </w:pPr>
-      <w:proofErr w:type="spellStart"/>
       <w:r>
         <w:rPr>
           <w:rFonts w:hint="eastAsia"/>
@@ -7637,17 +7960,7 @@
           <w:sz w:val="26"/>
           <w:szCs w:val="26"/>
         </w:rPr>
-        <w:t>- 프로젝트</w:t>
-      </w:r>
-      <w:proofErr w:type="spellEnd"/>
-      <w:r>
-        <w:rPr>
-          <w:rFonts w:hint="eastAsia"/>
-          <w:b/>
-          <w:sz w:val="26"/>
-          <w:szCs w:val="26"/>
-        </w:rPr>
-        <w:t xml:space="preserve"> 구현 후</w:t>
+        <w:t>- 프로젝트 구현 후</w:t>
       </w:r>
     </w:p>
     <w:p>
@@ -7702,6 +8015,7 @@
         <w:rPr>
           <w:noProof/>
         </w:rPr>
+        <w:lastRenderedPageBreak/>
         <w:drawing>
           <wp:inline distT="0" distB="0" distL="0" distR="0" wp14:anchorId="4C3168FA" wp14:editId="1D14B600">
             <wp:extent cx="5731510" cy="3601085"/>
@@ -7718,7 +8032,7 @@
                     <pic:cNvPicPr/>
                   </pic:nvPicPr>
                   <pic:blipFill>
-                    <a:blip r:embed="rId16"/>
+                    <a:blip r:embed="rId17"/>
                     <a:stretch>
                       <a:fillRect/>
                     </a:stretch>
@@ -8390,7 +8704,6 @@
           <w:sz w:val="30"/>
           <w:szCs w:val="30"/>
         </w:rPr>
-        <w:lastRenderedPageBreak/>
         <w:t xml:space="preserve">● </w:t>
       </w:r>
       <w:r>
@@ -8423,6 +8736,7 @@
           <w:sz w:val="30"/>
           <w:szCs w:val="30"/>
         </w:rPr>
+        <w:lastRenderedPageBreak/>
         <w:drawing>
           <wp:inline distT="0" distB="0" distL="0" distR="0">
             <wp:extent cx="6450358" cy="5419725"/>
@@ -8441,7 +8755,7 @@
                     </pic:cNvPicPr>
                   </pic:nvPicPr>
                   <pic:blipFill>
-                    <a:blip r:embed="rId17" cstate="print"/>
+                    <a:blip r:embed="rId18" cstate="print"/>
                     <a:srcRect/>
                     <a:stretch>
                       <a:fillRect/>
@@ -8839,8 +9153,20 @@
           <w:bCs/>
           <w:sz w:val="22"/>
         </w:rPr>
-        <w:t xml:space="preserve"> </w:t>
-      </w:r>
+        <w:t xml:space="preserve"> State)</w:t>
+      </w:r>
+    </w:p>
+    <w:p>
+      <w:pPr>
+        <w:pStyle w:val="a5"/>
+        <w:wordWrap/>
+        <w:ind w:leftChars="0" w:left="0"/>
+        <w:contextualSpacing/>
+        <w:rPr>
+          <w:bCs/>
+          <w:sz w:val="22"/>
+        </w:rPr>
+      </w:pPr>
       <w:r>
         <w:rPr>
           <w:rFonts w:hint="eastAsia"/>
@@ -8848,316 +9174,294 @@
           <w:sz w:val="22"/>
         </w:rPr>
         <w:lastRenderedPageBreak/>
-        <w:t>State)</w:t>
+        <w:t>9</w:t>
+      </w:r>
+      <w:r>
+        <w:rPr>
+          <w:bCs/>
+          <w:sz w:val="22"/>
+        </w:rPr>
+        <w:t xml:space="preserve">. </w:t>
+      </w:r>
+      <w:r>
+        <w:rPr>
+          <w:rFonts w:hint="eastAsia"/>
+          <w:bCs/>
+          <w:sz w:val="22"/>
+        </w:rPr>
+        <w:t>말이 이동했다면 몇 가지 조건을 통해 어떻게 분기할지를 결정하게 되는데</w:t>
       </w:r>
     </w:p>
     <w:p>
       <w:pPr>
         <w:pStyle w:val="a5"/>
         <w:wordWrap/>
+        <w:ind w:leftChars="0" w:left="425"/>
+        <w:contextualSpacing/>
+        <w:rPr>
+          <w:bCs/>
+          <w:szCs w:val="20"/>
+        </w:rPr>
+      </w:pPr>
+      <w:r>
+        <w:rPr>
+          <w:rFonts w:hint="eastAsia"/>
+          <w:bCs/>
+          <w:szCs w:val="20"/>
+        </w:rPr>
+        <w:t>9</w:t>
+      </w:r>
+      <w:r>
+        <w:rPr>
+          <w:bCs/>
+          <w:szCs w:val="20"/>
+        </w:rPr>
+        <w:t xml:space="preserve">.1. </w:t>
+      </w:r>
+      <w:r>
+        <w:rPr>
+          <w:rFonts w:hint="eastAsia"/>
+          <w:bCs/>
+          <w:szCs w:val="20"/>
+        </w:rPr>
+        <w:t>만약 상대 말을 잡았다면 바로 윷을 한 번 더 던짐</w:t>
+      </w:r>
+    </w:p>
+    <w:p>
+      <w:pPr>
+        <w:pStyle w:val="a5"/>
+        <w:wordWrap/>
+        <w:ind w:leftChars="0" w:left="425"/>
+        <w:contextualSpacing/>
+        <w:rPr>
+          <w:bCs/>
+          <w:szCs w:val="20"/>
+        </w:rPr>
+      </w:pPr>
+      <w:r>
+        <w:rPr>
+          <w:bCs/>
+          <w:szCs w:val="20"/>
+        </w:rPr>
+        <w:t xml:space="preserve">9.2. </w:t>
+      </w:r>
+      <w:r>
+        <w:rPr>
+          <w:rFonts w:hint="eastAsia"/>
+          <w:bCs/>
+          <w:szCs w:val="20"/>
+        </w:rPr>
+        <w:t xml:space="preserve">도착한 위치에 본인의 말이 있으면 말들을 Grouping한 후 움직일 수 있는 횟수가 남았다면 </w:t>
+      </w:r>
+      <w:proofErr w:type="spellStart"/>
+      <w:r>
+        <w:rPr>
+          <w:rFonts w:hint="eastAsia"/>
+          <w:bCs/>
+          <w:szCs w:val="20"/>
+        </w:rPr>
+        <w:t>ChosePiece</w:t>
+      </w:r>
+      <w:proofErr w:type="spellEnd"/>
+      <w:r>
+        <w:rPr>
+          <w:rFonts w:hint="eastAsia"/>
+          <w:bCs/>
+          <w:szCs w:val="20"/>
+        </w:rPr>
+        <w:t xml:space="preserve"> state로 이동, 그게 아니면 턴을 넘긴 후 </w:t>
+      </w:r>
+      <w:proofErr w:type="spellStart"/>
+      <w:r>
+        <w:rPr>
+          <w:rFonts w:hint="eastAsia"/>
+          <w:bCs/>
+          <w:szCs w:val="20"/>
+        </w:rPr>
+        <w:t>BeforeYutRoll</w:t>
+      </w:r>
+      <w:proofErr w:type="spellEnd"/>
+      <w:r>
+        <w:rPr>
+          <w:rFonts w:hint="eastAsia"/>
+          <w:bCs/>
+          <w:szCs w:val="20"/>
+        </w:rPr>
+        <w:t xml:space="preserve"> state로 이동</w:t>
+      </w:r>
+    </w:p>
+    <w:p>
+      <w:pPr>
+        <w:pStyle w:val="a5"/>
+        <w:wordWrap/>
+        <w:ind w:leftChars="0" w:left="425"/>
+        <w:contextualSpacing/>
+        <w:rPr>
+          <w:bCs/>
+          <w:szCs w:val="20"/>
+        </w:rPr>
+      </w:pPr>
+      <w:r>
+        <w:rPr>
+          <w:rFonts w:hint="eastAsia"/>
+          <w:bCs/>
+          <w:szCs w:val="20"/>
+        </w:rPr>
+        <w:t>9</w:t>
+      </w:r>
+      <w:r>
+        <w:rPr>
+          <w:bCs/>
+          <w:szCs w:val="20"/>
+        </w:rPr>
+        <w:t xml:space="preserve">.3. </w:t>
+      </w:r>
+      <w:r>
+        <w:rPr>
+          <w:rFonts w:hint="eastAsia"/>
+          <w:bCs/>
+          <w:szCs w:val="20"/>
+        </w:rPr>
+        <w:t xml:space="preserve">아무것도 없을 때도 남은 움직일 수 있는 횟수를 보고 </w:t>
+      </w:r>
+      <w:proofErr w:type="spellStart"/>
+      <w:r>
+        <w:rPr>
+          <w:rFonts w:hint="eastAsia"/>
+          <w:bCs/>
+          <w:szCs w:val="20"/>
+        </w:rPr>
+        <w:t>ChosePiece</w:t>
+      </w:r>
+      <w:proofErr w:type="spellEnd"/>
+      <w:r>
+        <w:rPr>
+          <w:rFonts w:hint="eastAsia"/>
+          <w:bCs/>
+          <w:szCs w:val="20"/>
+        </w:rPr>
+        <w:t xml:space="preserve"> state로 갈지 </w:t>
+      </w:r>
+      <w:proofErr w:type="spellStart"/>
+      <w:r>
+        <w:rPr>
+          <w:rFonts w:hint="eastAsia"/>
+          <w:bCs/>
+          <w:szCs w:val="20"/>
+        </w:rPr>
+        <w:t>BeforeYutRoll</w:t>
+      </w:r>
+      <w:proofErr w:type="spellEnd"/>
+      <w:r>
+        <w:rPr>
+          <w:rFonts w:hint="eastAsia"/>
+          <w:bCs/>
+          <w:szCs w:val="20"/>
+        </w:rPr>
+        <w:t xml:space="preserve"> state로 갈지 선택</w:t>
+      </w:r>
+    </w:p>
+    <w:p>
+      <w:pPr>
+        <w:pStyle w:val="a5"/>
+        <w:wordWrap/>
+        <w:ind w:leftChars="0" w:left="425"/>
+        <w:contextualSpacing/>
+        <w:rPr>
+          <w:bCs/>
+          <w:szCs w:val="20"/>
+        </w:rPr>
+      </w:pPr>
+      <w:r>
+        <w:rPr>
+          <w:bCs/>
+          <w:szCs w:val="20"/>
+        </w:rPr>
+        <w:t xml:space="preserve">9.4. </w:t>
+      </w:r>
+      <w:r>
+        <w:rPr>
+          <w:rFonts w:hint="eastAsia"/>
+          <w:bCs/>
+          <w:szCs w:val="20"/>
+        </w:rPr>
+        <w:t>만약 움직인 말이 도착했다면 먼저 게임이 종료</w:t>
+      </w:r>
+      <w:r>
+        <w:rPr>
+          <w:rFonts w:hint="eastAsia"/>
+          <w:bCs/>
+          <w:szCs w:val="20"/>
+        </w:rPr>
+        <w:t xml:space="preserve"> 여부를 </w:t>
+      </w:r>
+      <w:r>
+        <w:rPr>
+          <w:rFonts w:hint="eastAsia"/>
+          <w:bCs/>
+          <w:szCs w:val="20"/>
+        </w:rPr>
+        <w:t>판단하고(최근에 나간 말이 해당 플레이어의 마지막 말인지를 검사) 끝났다면 그대로 해당 게임을 종료시키고 게임을 그대로 종료</w:t>
+      </w:r>
+      <w:r>
+        <w:rPr>
+          <w:rFonts w:hint="eastAsia"/>
+          <w:bCs/>
+          <w:szCs w:val="20"/>
+        </w:rPr>
+        <w:t xml:space="preserve"> 할지</w:t>
+      </w:r>
+      <w:r>
+        <w:rPr>
+          <w:rFonts w:hint="eastAsia"/>
+          <w:bCs/>
+          <w:szCs w:val="20"/>
+        </w:rPr>
+        <w:t xml:space="preserve"> 게임을 재 시작 할 지 결정.</w:t>
+      </w:r>
+    </w:p>
+    <w:p>
+      <w:pPr>
+        <w:pStyle w:val="a5"/>
+        <w:wordWrap/>
         <w:ind w:leftChars="0" w:left="0"/>
         <w:contextualSpacing/>
         <w:rPr>
-          <w:rFonts w:hint="eastAsia"/>
-          <w:bCs/>
-          <w:sz w:val="22"/>
-        </w:rPr>
-      </w:pPr>
-      <w:r>
-        <w:rPr>
-          <w:rFonts w:hint="eastAsia"/>
-          <w:bCs/>
-          <w:sz w:val="22"/>
-        </w:rPr>
-        <w:t>9</w:t>
-      </w:r>
-      <w:r>
-        <w:rPr>
-          <w:bCs/>
-          <w:sz w:val="22"/>
-        </w:rPr>
-        <w:t xml:space="preserve">. </w:t>
-      </w:r>
-      <w:r>
-        <w:rPr>
-          <w:rFonts w:hint="eastAsia"/>
-          <w:bCs/>
-          <w:sz w:val="22"/>
-        </w:rPr>
-        <w:t>말이 이동했다면 몇 가지 조건을 통해 어떻게 분기할지를 결정하게 되는데</w:t>
+          <w:bCs/>
+          <w:sz w:val="22"/>
+        </w:rPr>
+      </w:pPr>
+      <w:r>
+        <w:rPr>
+          <w:rFonts w:hint="eastAsia"/>
+          <w:bCs/>
+          <w:sz w:val="22"/>
+        </w:rPr>
+        <w:t>1</w:t>
+      </w:r>
+      <w:r>
+        <w:rPr>
+          <w:bCs/>
+          <w:sz w:val="22"/>
+        </w:rPr>
+        <w:t xml:space="preserve">0. </w:t>
+      </w:r>
+      <w:r>
+        <w:rPr>
+          <w:rFonts w:hint="eastAsia"/>
+          <w:bCs/>
+          <w:sz w:val="22"/>
+        </w:rPr>
+        <w:t>만약 게임이 재 시작 되었다면 Ready to Set Option state로 이동하여 다시 게임을 시작함</w:t>
       </w:r>
     </w:p>
     <w:p>
       <w:pPr>
         <w:pStyle w:val="a5"/>
         <w:wordWrap/>
-        <w:ind w:leftChars="0" w:left="425"/>
-        <w:contextualSpacing/>
-        <w:rPr>
-          <w:bCs/>
-          <w:szCs w:val="20"/>
-        </w:rPr>
-      </w:pPr>
-      <w:r>
-        <w:rPr>
-          <w:rFonts w:hint="eastAsia"/>
-          <w:bCs/>
-          <w:szCs w:val="20"/>
-        </w:rPr>
-        <w:t>9</w:t>
-      </w:r>
-      <w:r>
-        <w:rPr>
-          <w:bCs/>
-          <w:szCs w:val="20"/>
-        </w:rPr>
-        <w:t xml:space="preserve">.1. </w:t>
-      </w:r>
-      <w:r>
-        <w:rPr>
-          <w:rFonts w:hint="eastAsia"/>
-          <w:bCs/>
-          <w:szCs w:val="20"/>
-        </w:rPr>
-        <w:t>만약 상대 말을 잡았다면 바로 윷을 한 번 더 던짐</w:t>
-      </w:r>
-    </w:p>
-    <w:p>
-      <w:pPr>
-        <w:pStyle w:val="a5"/>
-        <w:wordWrap/>
-        <w:ind w:leftChars="0" w:left="425"/>
-        <w:contextualSpacing/>
-        <w:rPr>
-          <w:bCs/>
-          <w:szCs w:val="20"/>
-        </w:rPr>
-      </w:pPr>
-      <w:r>
-        <w:rPr>
-          <w:bCs/>
-          <w:szCs w:val="20"/>
-        </w:rPr>
-        <w:t xml:space="preserve">9.2. </w:t>
-      </w:r>
-      <w:r>
-        <w:rPr>
-          <w:rFonts w:hint="eastAsia"/>
-          <w:bCs/>
-          <w:szCs w:val="20"/>
-        </w:rPr>
-        <w:t xml:space="preserve">도착한 위치에 본인의 말이 있으면 말들을 Grouping한 후 움직일 수 있는 횟수가 남았다면 </w:t>
-      </w:r>
-      <w:proofErr w:type="spellStart"/>
-      <w:r>
-        <w:rPr>
-          <w:rFonts w:hint="eastAsia"/>
-          <w:bCs/>
-          <w:szCs w:val="20"/>
-        </w:rPr>
-        <w:t>ChosePiece</w:t>
-      </w:r>
-      <w:proofErr w:type="spellEnd"/>
-      <w:r>
-        <w:rPr>
-          <w:rFonts w:hint="eastAsia"/>
-          <w:bCs/>
-          <w:szCs w:val="20"/>
-        </w:rPr>
-        <w:t xml:space="preserve"> state로 이동, 그게 아니면 턴을 넘긴 후 </w:t>
-      </w:r>
-      <w:proofErr w:type="spellStart"/>
-      <w:r>
-        <w:rPr>
-          <w:rFonts w:hint="eastAsia"/>
-          <w:bCs/>
-          <w:szCs w:val="20"/>
-        </w:rPr>
-        <w:t>BeforeYutRoll</w:t>
-      </w:r>
-      <w:proofErr w:type="spellEnd"/>
-      <w:r>
-        <w:rPr>
-          <w:rFonts w:hint="eastAsia"/>
-          <w:bCs/>
-          <w:szCs w:val="20"/>
-        </w:rPr>
-        <w:t xml:space="preserve"> state로 이동</w:t>
-      </w:r>
-    </w:p>
-    <w:p>
-      <w:pPr>
-        <w:pStyle w:val="a5"/>
-        <w:wordWrap/>
-        <w:ind w:leftChars="0" w:left="425"/>
-        <w:contextualSpacing/>
-        <w:rPr>
-          <w:bCs/>
-          <w:szCs w:val="20"/>
-        </w:rPr>
-      </w:pPr>
-      <w:r>
-        <w:rPr>
-          <w:rFonts w:hint="eastAsia"/>
-          <w:bCs/>
-          <w:szCs w:val="20"/>
-        </w:rPr>
-        <w:t>9</w:t>
-      </w:r>
-      <w:r>
-        <w:rPr>
-          <w:bCs/>
-          <w:szCs w:val="20"/>
-        </w:rPr>
-        <w:t xml:space="preserve">.3. </w:t>
-      </w:r>
-      <w:r>
-        <w:rPr>
-          <w:rFonts w:hint="eastAsia"/>
-          <w:bCs/>
-          <w:szCs w:val="20"/>
-        </w:rPr>
-        <w:t xml:space="preserve">아무것도 없을 때도 남은 움직일 수 있는 횟수를 보고 </w:t>
-      </w:r>
-      <w:proofErr w:type="spellStart"/>
-      <w:r>
-        <w:rPr>
-          <w:rFonts w:hint="eastAsia"/>
-          <w:bCs/>
-          <w:szCs w:val="20"/>
-        </w:rPr>
-        <w:t>ChosePiece</w:t>
-      </w:r>
-      <w:proofErr w:type="spellEnd"/>
-      <w:r>
-        <w:rPr>
-          <w:rFonts w:hint="eastAsia"/>
-          <w:bCs/>
-          <w:szCs w:val="20"/>
-        </w:rPr>
-        <w:t xml:space="preserve"> state로 갈지 </w:t>
-      </w:r>
-      <w:proofErr w:type="spellStart"/>
-      <w:r>
-        <w:rPr>
-          <w:rFonts w:hint="eastAsia"/>
-          <w:bCs/>
-          <w:szCs w:val="20"/>
-        </w:rPr>
-        <w:t>BeforeYutRoll</w:t>
-      </w:r>
-      <w:proofErr w:type="spellEnd"/>
-      <w:r>
-        <w:rPr>
-          <w:rFonts w:hint="eastAsia"/>
-          <w:bCs/>
-          <w:szCs w:val="20"/>
-        </w:rPr>
-        <w:t xml:space="preserve"> state로 갈지 선택</w:t>
-      </w:r>
-    </w:p>
-    <w:p>
-      <w:pPr>
-        <w:pStyle w:val="a5"/>
-        <w:wordWrap/>
-        <w:ind w:leftChars="0" w:left="425"/>
-        <w:contextualSpacing/>
-        <w:rPr>
-          <w:bCs/>
-          <w:szCs w:val="20"/>
-        </w:rPr>
-      </w:pPr>
-      <w:r>
-        <w:rPr>
-          <w:bCs/>
-          <w:szCs w:val="20"/>
-        </w:rPr>
-        <w:t xml:space="preserve">9.4. </w:t>
-      </w:r>
-      <w:r>
-        <w:rPr>
-          <w:rFonts w:hint="eastAsia"/>
-          <w:bCs/>
-          <w:szCs w:val="20"/>
-        </w:rPr>
-        <w:t>만약 움직인 말이 도착했다면 먼저 게임이 종료</w:t>
-      </w:r>
-      <w:r>
-        <w:rPr>
-          <w:rFonts w:hint="eastAsia"/>
-          <w:bCs/>
-          <w:szCs w:val="20"/>
-        </w:rPr>
-        <w:t xml:space="preserve"> 여부를 </w:t>
-      </w:r>
-      <w:r>
-        <w:rPr>
-          <w:rFonts w:hint="eastAsia"/>
-          <w:bCs/>
-          <w:szCs w:val="20"/>
-        </w:rPr>
-        <w:t>판단하고(최근에 나간 말이 해당 플레이어의 마지막 말인지를 검사) 끝났다면 그대로 해당 게임을 종료시키고 게임을 그대로 종료</w:t>
-      </w:r>
-      <w:r>
-        <w:rPr>
-          <w:rFonts w:hint="eastAsia"/>
-          <w:bCs/>
-          <w:szCs w:val="20"/>
-        </w:rPr>
-        <w:t xml:space="preserve"> 할지</w:t>
-      </w:r>
-      <w:r>
-        <w:rPr>
-          <w:rFonts w:hint="eastAsia"/>
-          <w:bCs/>
-          <w:szCs w:val="20"/>
-        </w:rPr>
-        <w:t xml:space="preserve"> 게임을 재 시작 할 지 결정.</w:t>
-      </w:r>
-    </w:p>
-    <w:p>
-      <w:pPr>
-        <w:pStyle w:val="a5"/>
-        <w:wordWrap/>
         <w:ind w:leftChars="0" w:left="0"/>
         <w:contextualSpacing/>
         <w:rPr>
-          <w:bCs/>
-          <w:sz w:val="22"/>
-        </w:rPr>
-      </w:pPr>
-      <w:r>
-        <w:rPr>
-          <w:rFonts w:hint="eastAsia"/>
-          <w:bCs/>
-          <w:sz w:val="22"/>
-        </w:rPr>
-        <w:t>1</w:t>
-      </w:r>
-      <w:r>
-        <w:rPr>
-          <w:bCs/>
-          <w:sz w:val="22"/>
-        </w:rPr>
-        <w:t xml:space="preserve">0. </w:t>
-      </w:r>
-      <w:r>
-        <w:rPr>
-          <w:rFonts w:hint="eastAsia"/>
-          <w:bCs/>
-          <w:sz w:val="22"/>
-        </w:rPr>
-        <w:t>만약 게임이 재 시작 되었다면 Ready to Set Option state로 이동하여 다시 게임을 시작함</w:t>
-      </w:r>
-    </w:p>
-    <w:p>
-      <w:pPr>
-        <w:pStyle w:val="a5"/>
-        <w:wordWrap/>
-        <w:ind w:leftChars="0" w:left="0"/>
-        <w:contextualSpacing/>
-        <w:rPr>
-          <w:rFonts w:hint="eastAsia"/>
           <w:b/>
           <w:bCs/>
           <w:sz w:val="40"/>
@@ -9376,7 +9680,7 @@
                     </pic:cNvPicPr>
                   </pic:nvPicPr>
                   <pic:blipFill>
-                    <a:blip r:embed="rId18" cstate="print">
+                    <a:blip r:embed="rId19" cstate="print">
                       <a:extLst>
                         <a:ext uri="{28A0092B-C50C-407E-A947-70E740481C1C}">
                           <a14:useLocalDpi xmlns:a14="http://schemas.microsoft.com/office/drawing/2010/main" val="0"/>
@@ -9425,7 +9729,7 @@
       <w:r>
         <w:t xml:space="preserve"> </w:t>
       </w:r>
-      <w:hyperlink r:id="rId19" w:history="1">
+      <w:hyperlink r:id="rId20" w:history="1">
         <w:r>
           <w:rPr>
             <w:rStyle w:val="a8"/>
@@ -9455,6 +9759,7 @@
         <w:rPr>
           <w:noProof/>
         </w:rPr>
+        <w:lastRenderedPageBreak/>
         <w:drawing>
           <wp:inline distT="0" distB="0" distL="0" distR="0">
             <wp:extent cx="5724525" cy="3876675"/>
@@ -9473,7 +9778,7 @@
                     </pic:cNvPicPr>
                   </pic:nvPicPr>
                   <pic:blipFill>
-                    <a:blip r:embed="rId20" cstate="print">
+                    <a:blip r:embed="rId21" cstate="print">
                       <a:extLst>
                         <a:ext uri="{28A0092B-C50C-407E-A947-70E740481C1C}">
                           <a14:useLocalDpi xmlns:a14="http://schemas.microsoft.com/office/drawing/2010/main" val="0"/>
@@ -9519,7 +9824,7 @@
       <w:r>
         <w:t xml:space="preserve"> repository. </w:t>
       </w:r>
-      <w:hyperlink r:id="rId21" w:history="1">
+      <w:hyperlink r:id="rId22" w:history="1">
         <w:r>
           <w:rPr>
             <w:rStyle w:val="a8"/>
@@ -10019,356 +10324,6 @@
             <wp:extent cx="5731510" cy="1576705"/>
             <wp:effectExtent l="19050" t="0" r="2540" b="0"/>
             <wp:docPr id="8" name="그림 8"/>
-            <wp:cNvGraphicFramePr>
-              <a:graphicFrameLocks xmlns:a="http://schemas.openxmlformats.org/drawingml/2006/main" noChangeAspect="1"/>
-            </wp:cNvGraphicFramePr>
-            <a:graphic xmlns:a="http://schemas.openxmlformats.org/drawingml/2006/main">
-              <a:graphicData uri="http://schemas.openxmlformats.org/drawingml/2006/picture">
-                <pic:pic xmlns:pic="http://schemas.openxmlformats.org/drawingml/2006/picture">
-                  <pic:nvPicPr>
-                    <pic:cNvPr id="1" name=""/>
-                    <pic:cNvPicPr/>
-                  </pic:nvPicPr>
-                  <pic:blipFill>
-                    <a:blip r:embed="rId22" cstate="print"/>
-                    <a:stretch>
-                      <a:fillRect/>
-                    </a:stretch>
-                  </pic:blipFill>
-                  <pic:spPr>
-                    <a:xfrm>
-                      <a:off x="0" y="0"/>
-                      <a:ext cx="5731510" cy="1576705"/>
-                    </a:xfrm>
-                    <a:prstGeom prst="rect">
-                      <a:avLst/>
-                    </a:prstGeom>
-                  </pic:spPr>
-                </pic:pic>
-              </a:graphicData>
-            </a:graphic>
-          </wp:inline>
-        </w:drawing>
-      </w:r>
-    </w:p>
-    <w:p>
-      <w:pPr>
-        <w:wordWrap/>
-        <w:contextualSpacing/>
-        <w:rPr>
-          <w:sz w:val="22"/>
-        </w:rPr>
-      </w:pPr>
-      <w:r>
-        <w:rPr>
-          <w:rFonts w:hint="eastAsia"/>
-          <w:sz w:val="22"/>
-        </w:rPr>
-        <w:t>다시 처음 r</w:t>
-      </w:r>
-      <w:r>
-        <w:rPr>
-          <w:sz w:val="22"/>
-        </w:rPr>
-        <w:t>epository</w:t>
-      </w:r>
-      <w:r>
-        <w:rPr>
-          <w:rFonts w:hint="eastAsia"/>
-          <w:sz w:val="22"/>
-        </w:rPr>
-        <w:t xml:space="preserve">에 돌아와서는 </w:t>
-      </w:r>
-      <w:r>
-        <w:rPr>
-          <w:sz w:val="22"/>
-        </w:rPr>
-        <w:t>commit</w:t>
-      </w:r>
-      <w:r>
-        <w:rPr>
-          <w:rFonts w:hint="eastAsia"/>
-          <w:sz w:val="22"/>
-        </w:rPr>
-        <w:t>까지 신경 쓰며 관리했다.</w:t>
-      </w:r>
-      <w:r>
-        <w:rPr>
-          <w:sz w:val="22"/>
-        </w:rPr>
-        <w:t xml:space="preserve"> </w:t>
-      </w:r>
-      <w:r>
-        <w:rPr>
-          <w:rFonts w:hint="eastAsia"/>
-          <w:sz w:val="22"/>
-        </w:rPr>
-        <w:t>물론 중간중간 실수 도 있긴 하였지만 꽤나 깔끔한 w</w:t>
-      </w:r>
-      <w:r>
-        <w:rPr>
-          <w:sz w:val="22"/>
-        </w:rPr>
-        <w:t>orking branch</w:t>
-      </w:r>
-      <w:r>
-        <w:rPr>
-          <w:rFonts w:hint="eastAsia"/>
-          <w:sz w:val="22"/>
-        </w:rPr>
-        <w:t>가 생성되었습니다.</w:t>
-      </w:r>
-      <w:r>
-        <w:rPr>
-          <w:sz w:val="22"/>
-        </w:rPr>
-        <w:t xml:space="preserve"> </w:t>
-      </w:r>
-      <w:r>
-        <w:rPr>
-          <w:rFonts w:hint="eastAsia"/>
-          <w:sz w:val="22"/>
-        </w:rPr>
-        <w:t>해당 b</w:t>
-      </w:r>
-      <w:r>
-        <w:rPr>
-          <w:sz w:val="22"/>
-        </w:rPr>
-        <w:t>ranch</w:t>
-      </w:r>
-      <w:r>
-        <w:rPr>
-          <w:rFonts w:hint="eastAsia"/>
-          <w:sz w:val="22"/>
-        </w:rPr>
-        <w:t>는 다음과 같다.</w:t>
-      </w:r>
-    </w:p>
-    <w:p>
-      <w:pPr>
-        <w:wordWrap/>
-        <w:contextualSpacing/>
-        <w:rPr>
-          <w:sz w:val="22"/>
-        </w:rPr>
-      </w:pPr>
-      <w:r>
-        <w:rPr>
-          <w:sz w:val="22"/>
-        </w:rPr>
-        <w:t xml:space="preserve"> </w:t>
-      </w:r>
-    </w:p>
-    <w:p>
-      <w:pPr>
-        <w:wordWrap/>
-        <w:ind w:firstLineChars="100" w:firstLine="220"/>
-        <w:contextualSpacing/>
-        <w:rPr>
-          <w:sz w:val="22"/>
-        </w:rPr>
-      </w:pPr>
-      <w:r>
-        <w:rPr>
-          <w:rFonts w:hint="eastAsia"/>
-          <w:sz w:val="22"/>
-        </w:rPr>
-        <w:t xml:space="preserve">처음 </w:t>
-      </w:r>
-      <w:r>
-        <w:rPr>
-          <w:sz w:val="22"/>
-        </w:rPr>
-        <w:t>web</w:t>
-      </w:r>
-      <w:r>
-        <w:rPr>
-          <w:rFonts w:hint="eastAsia"/>
-          <w:sz w:val="22"/>
-        </w:rPr>
-        <w:t xml:space="preserve"> </w:t>
-      </w:r>
-      <w:r>
-        <w:rPr>
-          <w:sz w:val="22"/>
-        </w:rPr>
-        <w:t>frame work</w:t>
-      </w:r>
-      <w:proofErr w:type="spellStart"/>
-      <w:r>
-        <w:rPr>
-          <w:rFonts w:hint="eastAsia"/>
-          <w:sz w:val="22"/>
-        </w:rPr>
-        <w:t>를</w:t>
-      </w:r>
-      <w:proofErr w:type="spellEnd"/>
-      <w:r>
-        <w:rPr>
-          <w:rFonts w:hint="eastAsia"/>
-          <w:sz w:val="22"/>
-        </w:rPr>
-        <w:t xml:space="preserve"> 이용하여 개발을 하려고 했던 만큼,</w:t>
-      </w:r>
-      <w:r>
-        <w:rPr>
-          <w:sz w:val="22"/>
-        </w:rPr>
-        <w:t xml:space="preserve"> </w:t>
-      </w:r>
-      <w:r>
-        <w:rPr>
-          <w:rFonts w:hint="eastAsia"/>
-          <w:sz w:val="22"/>
-        </w:rPr>
-        <w:t>M</w:t>
-      </w:r>
-      <w:r>
-        <w:rPr>
-          <w:sz w:val="22"/>
-        </w:rPr>
-        <w:t>VC</w:t>
-      </w:r>
-      <w:r>
-        <w:rPr>
-          <w:rFonts w:hint="eastAsia"/>
-          <w:sz w:val="22"/>
-        </w:rPr>
-        <w:t>적용에 대해 깊게 고민하였다.</w:t>
-      </w:r>
-      <w:r>
-        <w:rPr>
-          <w:sz w:val="22"/>
-        </w:rPr>
-        <w:t xml:space="preserve"> </w:t>
-      </w:r>
-      <w:r>
-        <w:rPr>
-          <w:rFonts w:hint="eastAsia"/>
-          <w:sz w:val="22"/>
-        </w:rPr>
-        <w:t>특히 인터넷에 자료가 많</w:t>
-      </w:r>
-      <w:r>
-        <w:rPr>
-          <w:sz w:val="22"/>
-        </w:rPr>
-        <w:t xml:space="preserve">은 .net frame work </w:t>
-      </w:r>
-      <w:r>
-        <w:rPr>
-          <w:rFonts w:hint="eastAsia"/>
-          <w:sz w:val="22"/>
-        </w:rPr>
-        <w:t xml:space="preserve">등의 자료에서는 수직적 </w:t>
-      </w:r>
-      <w:r>
-        <w:rPr>
-          <w:sz w:val="22"/>
-        </w:rPr>
-        <w:t>MVC</w:t>
-      </w:r>
-      <w:r>
-        <w:rPr>
-          <w:rFonts w:hint="eastAsia"/>
-          <w:sz w:val="22"/>
-        </w:rPr>
-        <w:t xml:space="preserve">모델이 등장하는 등 어떤 </w:t>
-      </w:r>
-      <w:r>
-        <w:rPr>
-          <w:sz w:val="22"/>
-        </w:rPr>
-        <w:t>MVC</w:t>
-      </w:r>
-      <w:r>
-        <w:rPr>
-          <w:rFonts w:hint="eastAsia"/>
-          <w:sz w:val="22"/>
-        </w:rPr>
-        <w:t>모델을 적용하고,</w:t>
-      </w:r>
-      <w:r>
-        <w:rPr>
-          <w:sz w:val="22"/>
-        </w:rPr>
-        <w:t xml:space="preserve"> </w:t>
-      </w:r>
-      <w:r>
-        <w:rPr>
-          <w:rFonts w:hint="eastAsia"/>
-          <w:sz w:val="22"/>
-        </w:rPr>
-        <w:t>어떻게 M</w:t>
-      </w:r>
-      <w:r>
-        <w:rPr>
-          <w:sz w:val="22"/>
-        </w:rPr>
-        <w:t>VC</w:t>
-      </w:r>
-      <w:r>
-        <w:rPr>
-          <w:rFonts w:hint="eastAsia"/>
-          <w:sz w:val="22"/>
-        </w:rPr>
-        <w:t>가 상호작용해야 하는지에 대하여 많은 고민을 하였다.</w:t>
-      </w:r>
-      <w:r>
-        <w:rPr>
-          <w:sz w:val="22"/>
-        </w:rPr>
-        <w:t xml:space="preserve"> </w:t>
-      </w:r>
-      <w:r>
-        <w:rPr>
-          <w:rFonts w:hint="eastAsia"/>
-          <w:sz w:val="22"/>
-        </w:rPr>
-        <w:t>그 결과 s</w:t>
-      </w:r>
-      <w:r>
-        <w:rPr>
-          <w:sz w:val="22"/>
-        </w:rPr>
-        <w:t xml:space="preserve">ource package </w:t>
-      </w:r>
-      <w:r>
-        <w:rPr>
-          <w:rFonts w:hint="eastAsia"/>
-          <w:sz w:val="22"/>
-        </w:rPr>
-        <w:t>구성을 다음과 같이 정리하고,</w:t>
-      </w:r>
-      <w:r>
-        <w:rPr>
-          <w:sz w:val="22"/>
-        </w:rPr>
-        <w:t xml:space="preserve"> </w:t>
-      </w:r>
-      <w:r>
-        <w:rPr>
-          <w:rFonts w:hint="eastAsia"/>
-          <w:sz w:val="22"/>
-        </w:rPr>
-        <w:t>개발하여 각각이 서로의 함수를 호출하는 방식으로 개발을 마쳤다.</w:t>
-      </w:r>
-    </w:p>
-    <w:p>
-      <w:pPr>
-        <w:wordWrap/>
-        <w:contextualSpacing/>
-      </w:pPr>
-      <w:r>
-        <w:rPr>
-          <w:noProof/>
-        </w:rPr>
-        <w:drawing>
-          <wp:inline distT="0" distB="0" distL="0" distR="0">
-            <wp:extent cx="5731510" cy="2074545"/>
-            <wp:effectExtent l="19050" t="0" r="2540" b="0"/>
-            <wp:docPr id="11" name="그림 11"/>
             <wp:cNvGraphicFramePr>
               <a:graphicFrameLocks xmlns:a="http://schemas.openxmlformats.org/drawingml/2006/main" noChangeAspect="1"/>
             </wp:cNvGraphicFramePr>
@@ -10388,6 +10343,356 @@
                   <pic:spPr>
                     <a:xfrm>
                       <a:off x="0" y="0"/>
+                      <a:ext cx="5731510" cy="1576705"/>
+                    </a:xfrm>
+                    <a:prstGeom prst="rect">
+                      <a:avLst/>
+                    </a:prstGeom>
+                  </pic:spPr>
+                </pic:pic>
+              </a:graphicData>
+            </a:graphic>
+          </wp:inline>
+        </w:drawing>
+      </w:r>
+    </w:p>
+    <w:p>
+      <w:pPr>
+        <w:wordWrap/>
+        <w:contextualSpacing/>
+        <w:rPr>
+          <w:sz w:val="22"/>
+        </w:rPr>
+      </w:pPr>
+      <w:r>
+        <w:rPr>
+          <w:rFonts w:hint="eastAsia"/>
+          <w:sz w:val="22"/>
+        </w:rPr>
+        <w:t>다시 처음 r</w:t>
+      </w:r>
+      <w:r>
+        <w:rPr>
+          <w:sz w:val="22"/>
+        </w:rPr>
+        <w:t>epository</w:t>
+      </w:r>
+      <w:r>
+        <w:rPr>
+          <w:rFonts w:hint="eastAsia"/>
+          <w:sz w:val="22"/>
+        </w:rPr>
+        <w:t xml:space="preserve">에 돌아와서는 </w:t>
+      </w:r>
+      <w:r>
+        <w:rPr>
+          <w:sz w:val="22"/>
+        </w:rPr>
+        <w:t>commit</w:t>
+      </w:r>
+      <w:r>
+        <w:rPr>
+          <w:rFonts w:hint="eastAsia"/>
+          <w:sz w:val="22"/>
+        </w:rPr>
+        <w:t>까지 신경 쓰며 관리했다.</w:t>
+      </w:r>
+      <w:r>
+        <w:rPr>
+          <w:sz w:val="22"/>
+        </w:rPr>
+        <w:t xml:space="preserve"> </w:t>
+      </w:r>
+      <w:r>
+        <w:rPr>
+          <w:rFonts w:hint="eastAsia"/>
+          <w:sz w:val="22"/>
+        </w:rPr>
+        <w:t>물론 중간중간 실수 도 있긴 하였지만 꽤나 깔끔한 w</w:t>
+      </w:r>
+      <w:r>
+        <w:rPr>
+          <w:sz w:val="22"/>
+        </w:rPr>
+        <w:t>orking branch</w:t>
+      </w:r>
+      <w:r>
+        <w:rPr>
+          <w:rFonts w:hint="eastAsia"/>
+          <w:sz w:val="22"/>
+        </w:rPr>
+        <w:t>가 생성되었습니다.</w:t>
+      </w:r>
+      <w:r>
+        <w:rPr>
+          <w:sz w:val="22"/>
+        </w:rPr>
+        <w:t xml:space="preserve"> </w:t>
+      </w:r>
+      <w:r>
+        <w:rPr>
+          <w:rFonts w:hint="eastAsia"/>
+          <w:sz w:val="22"/>
+        </w:rPr>
+        <w:t>해당 b</w:t>
+      </w:r>
+      <w:r>
+        <w:rPr>
+          <w:sz w:val="22"/>
+        </w:rPr>
+        <w:t>ranch</w:t>
+      </w:r>
+      <w:r>
+        <w:rPr>
+          <w:rFonts w:hint="eastAsia"/>
+          <w:sz w:val="22"/>
+        </w:rPr>
+        <w:t>는 다음과 같다.</w:t>
+      </w:r>
+    </w:p>
+    <w:p>
+      <w:pPr>
+        <w:wordWrap/>
+        <w:contextualSpacing/>
+        <w:rPr>
+          <w:sz w:val="22"/>
+        </w:rPr>
+      </w:pPr>
+      <w:r>
+        <w:rPr>
+          <w:sz w:val="22"/>
+        </w:rPr>
+        <w:t xml:space="preserve"> </w:t>
+      </w:r>
+    </w:p>
+    <w:p>
+      <w:pPr>
+        <w:wordWrap/>
+        <w:ind w:firstLineChars="100" w:firstLine="220"/>
+        <w:contextualSpacing/>
+        <w:rPr>
+          <w:sz w:val="22"/>
+        </w:rPr>
+      </w:pPr>
+      <w:r>
+        <w:rPr>
+          <w:rFonts w:hint="eastAsia"/>
+          <w:sz w:val="22"/>
+        </w:rPr>
+        <w:t xml:space="preserve">처음 </w:t>
+      </w:r>
+      <w:r>
+        <w:rPr>
+          <w:sz w:val="22"/>
+        </w:rPr>
+        <w:t>web</w:t>
+      </w:r>
+      <w:r>
+        <w:rPr>
+          <w:rFonts w:hint="eastAsia"/>
+          <w:sz w:val="22"/>
+        </w:rPr>
+        <w:t xml:space="preserve"> </w:t>
+      </w:r>
+      <w:r>
+        <w:rPr>
+          <w:sz w:val="22"/>
+        </w:rPr>
+        <w:t>frame work</w:t>
+      </w:r>
+      <w:proofErr w:type="spellStart"/>
+      <w:r>
+        <w:rPr>
+          <w:rFonts w:hint="eastAsia"/>
+          <w:sz w:val="22"/>
+        </w:rPr>
+        <w:t>를</w:t>
+      </w:r>
+      <w:proofErr w:type="spellEnd"/>
+      <w:r>
+        <w:rPr>
+          <w:rFonts w:hint="eastAsia"/>
+          <w:sz w:val="22"/>
+        </w:rPr>
+        <w:t xml:space="preserve"> 이용하여 개발을 하려고 했던 만큼,</w:t>
+      </w:r>
+      <w:r>
+        <w:rPr>
+          <w:sz w:val="22"/>
+        </w:rPr>
+        <w:t xml:space="preserve"> </w:t>
+      </w:r>
+      <w:r>
+        <w:rPr>
+          <w:rFonts w:hint="eastAsia"/>
+          <w:sz w:val="22"/>
+        </w:rPr>
+        <w:t>M</w:t>
+      </w:r>
+      <w:r>
+        <w:rPr>
+          <w:sz w:val="22"/>
+        </w:rPr>
+        <w:t>VC</w:t>
+      </w:r>
+      <w:r>
+        <w:rPr>
+          <w:rFonts w:hint="eastAsia"/>
+          <w:sz w:val="22"/>
+        </w:rPr>
+        <w:t>적용에 대해 깊게 고민하였다.</w:t>
+      </w:r>
+      <w:r>
+        <w:rPr>
+          <w:sz w:val="22"/>
+        </w:rPr>
+        <w:t xml:space="preserve"> </w:t>
+      </w:r>
+      <w:r>
+        <w:rPr>
+          <w:rFonts w:hint="eastAsia"/>
+          <w:sz w:val="22"/>
+        </w:rPr>
+        <w:t>특히 인터넷에 자료가 많</w:t>
+      </w:r>
+      <w:r>
+        <w:rPr>
+          <w:sz w:val="22"/>
+        </w:rPr>
+        <w:t xml:space="preserve">은 .net frame work </w:t>
+      </w:r>
+      <w:r>
+        <w:rPr>
+          <w:rFonts w:hint="eastAsia"/>
+          <w:sz w:val="22"/>
+        </w:rPr>
+        <w:t xml:space="preserve">등의 자료에서는 수직적 </w:t>
+      </w:r>
+      <w:r>
+        <w:rPr>
+          <w:sz w:val="22"/>
+        </w:rPr>
+        <w:t>MVC</w:t>
+      </w:r>
+      <w:r>
+        <w:rPr>
+          <w:rFonts w:hint="eastAsia"/>
+          <w:sz w:val="22"/>
+        </w:rPr>
+        <w:t xml:space="preserve">모델이 등장하는 등 어떤 </w:t>
+      </w:r>
+      <w:r>
+        <w:rPr>
+          <w:sz w:val="22"/>
+        </w:rPr>
+        <w:t>MVC</w:t>
+      </w:r>
+      <w:r>
+        <w:rPr>
+          <w:rFonts w:hint="eastAsia"/>
+          <w:sz w:val="22"/>
+        </w:rPr>
+        <w:t>모델을 적용하고,</w:t>
+      </w:r>
+      <w:r>
+        <w:rPr>
+          <w:sz w:val="22"/>
+        </w:rPr>
+        <w:t xml:space="preserve"> </w:t>
+      </w:r>
+      <w:r>
+        <w:rPr>
+          <w:rFonts w:hint="eastAsia"/>
+          <w:sz w:val="22"/>
+        </w:rPr>
+        <w:t>어떻게 M</w:t>
+      </w:r>
+      <w:r>
+        <w:rPr>
+          <w:sz w:val="22"/>
+        </w:rPr>
+        <w:t>VC</w:t>
+      </w:r>
+      <w:r>
+        <w:rPr>
+          <w:rFonts w:hint="eastAsia"/>
+          <w:sz w:val="22"/>
+        </w:rPr>
+        <w:t>가 상호작용해야 하는지에 대하여 많은 고민을 하였다.</w:t>
+      </w:r>
+      <w:r>
+        <w:rPr>
+          <w:sz w:val="22"/>
+        </w:rPr>
+        <w:t xml:space="preserve"> </w:t>
+      </w:r>
+      <w:r>
+        <w:rPr>
+          <w:rFonts w:hint="eastAsia"/>
+          <w:sz w:val="22"/>
+        </w:rPr>
+        <w:t>그 결과 s</w:t>
+      </w:r>
+      <w:r>
+        <w:rPr>
+          <w:sz w:val="22"/>
+        </w:rPr>
+        <w:t xml:space="preserve">ource package </w:t>
+      </w:r>
+      <w:r>
+        <w:rPr>
+          <w:rFonts w:hint="eastAsia"/>
+          <w:sz w:val="22"/>
+        </w:rPr>
+        <w:t>구성을 다음과 같이 정리하고,</w:t>
+      </w:r>
+      <w:r>
+        <w:rPr>
+          <w:sz w:val="22"/>
+        </w:rPr>
+        <w:t xml:space="preserve"> </w:t>
+      </w:r>
+      <w:r>
+        <w:rPr>
+          <w:rFonts w:hint="eastAsia"/>
+          <w:sz w:val="22"/>
+        </w:rPr>
+        <w:t>개발하여 각각이 서로의 함수를 호출하는 방식으로 개발을 마쳤다.</w:t>
+      </w:r>
+    </w:p>
+    <w:p>
+      <w:pPr>
+        <w:wordWrap/>
+        <w:contextualSpacing/>
+      </w:pPr>
+      <w:r>
+        <w:rPr>
+          <w:noProof/>
+        </w:rPr>
+        <w:drawing>
+          <wp:inline distT="0" distB="0" distL="0" distR="0">
+            <wp:extent cx="5731510" cy="2074545"/>
+            <wp:effectExtent l="19050" t="0" r="2540" b="0"/>
+            <wp:docPr id="11" name="그림 11"/>
+            <wp:cNvGraphicFramePr>
+              <a:graphicFrameLocks xmlns:a="http://schemas.openxmlformats.org/drawingml/2006/main" noChangeAspect="1"/>
+            </wp:cNvGraphicFramePr>
+            <a:graphic xmlns:a="http://schemas.openxmlformats.org/drawingml/2006/main">
+              <a:graphicData uri="http://schemas.openxmlformats.org/drawingml/2006/picture">
+                <pic:pic xmlns:pic="http://schemas.openxmlformats.org/drawingml/2006/picture">
+                  <pic:nvPicPr>
+                    <pic:cNvPr id="1" name=""/>
+                    <pic:cNvPicPr/>
+                  </pic:nvPicPr>
+                  <pic:blipFill>
+                    <a:blip r:embed="rId24" cstate="print"/>
+                    <a:stretch>
+                      <a:fillRect/>
+                    </a:stretch>
+                  </pic:blipFill>
+                  <pic:spPr>
+                    <a:xfrm>
+                      <a:off x="0" y="0"/>
                       <a:ext cx="5731510" cy="2074545"/>
                     </a:xfrm>
                     <a:prstGeom prst="rect">
@@ -10448,7 +10753,6 @@
         <w:ind w:leftChars="0" w:left="0"/>
         <w:contextualSpacing/>
         <w:rPr>
-          <w:rFonts w:hint="eastAsia"/>
           <w:b/>
           <w:bCs/>
           <w:sz w:val="22"/>
@@ -10505,7 +10809,6 @@
         <w:ind w:leftChars="0" w:left="0"/>
         <w:contextualSpacing/>
         <w:rPr>
-          <w:rFonts w:hint="eastAsia"/>
           <w:b/>
           <w:bCs/>
           <w:sz w:val="22"/>
@@ -10613,7 +10916,6 @@
         <w:ind w:leftChars="0" w:left="0"/>
         <w:contextualSpacing/>
         <w:rPr>
-          <w:rFonts w:hint="eastAsia"/>
           <w:b/>
           <w:bCs/>
           <w:sz w:val="22"/>
@@ -10860,7 +11162,6 @@
         <w:ind w:leftChars="0" w:left="0"/>
         <w:contextualSpacing/>
         <w:rPr>
-          <w:rFonts w:hint="eastAsia"/>
           <w:b/>
           <w:bCs/>
           <w:sz w:val="22"/>
@@ -10998,7 +11299,6 @@
         <w:ind w:leftChars="0" w:left="0"/>
         <w:contextualSpacing/>
         <w:rPr>
-          <w:rFonts w:hint="eastAsia"/>
           <w:b/>
           <w:bCs/>
           <w:sz w:val="22"/>
@@ -11144,7 +11444,6 @@
         <w:ind w:leftChars="0" w:left="0"/>
         <w:contextualSpacing/>
         <w:rPr>
-          <w:rFonts w:hint="eastAsia"/>
           <w:b/>
           <w:bCs/>
           <w:sz w:val="22"/>
@@ -11339,7 +11638,6 @@
         <w:ind w:leftChars="0" w:left="0"/>
         <w:contextualSpacing/>
         <w:rPr>
-          <w:rFonts w:hint="eastAsia"/>
           <w:b/>
           <w:bCs/>
           <w:sz w:val="22"/>
@@ -11562,7 +11860,6 @@
         <w:ind w:leftChars="0" w:left="0"/>
         <w:contextualSpacing/>
         <w:rPr>
-          <w:rFonts w:hint="eastAsia"/>
           <w:b/>
           <w:bCs/>
           <w:sz w:val="22"/>
@@ -11923,7 +12220,6 @@
         <w:ind w:leftChars="0" w:left="0"/>
         <w:contextualSpacing/>
         <w:rPr>
-          <w:rFonts w:hint="eastAsia"/>
           <w:sz w:val="22"/>
         </w:rPr>
       </w:pPr>
@@ -11953,7 +12249,6 @@
         <w:wordWrap/>
         <w:contextualSpacing/>
         <w:rPr>
-          <w:rFonts w:hint="eastAsia"/>
           <w:sz w:val="22"/>
         </w:rPr>
       </w:pPr>
@@ -13538,6 +13833,7 @@
     <w:lsdException w:name="HTML Sample" w:semiHidden="1" w:unhideWhenUsed="1"/>
     <w:lsdException w:name="HTML Typewriter" w:semiHidden="1" w:unhideWhenUsed="1"/>
     <w:lsdException w:name="HTML Variable" w:semiHidden="1" w:unhideWhenUsed="1"/>
+    <w:lsdException w:name="Normal Table" w:semiHidden="1" w:unhideWhenUsed="1"/>
     <w:lsdException w:name="annotation subject" w:semiHidden="1" w:unhideWhenUsed="1"/>
     <w:lsdException w:name="No List" w:semiHidden="1" w:unhideWhenUsed="1"/>
     <w:lsdException w:name="Outline List 1" w:semiHidden="1" w:unhideWhenUsed="1"/>
@@ -13584,8 +13880,10 @@
     <w:lsdException w:name="Table Subtle 2" w:semiHidden="1" w:unhideWhenUsed="1"/>
     <w:lsdException w:name="Table Web 1" w:semiHidden="1" w:unhideWhenUsed="1"/>
     <w:lsdException w:name="Table Web 2" w:semiHidden="1" w:unhideWhenUsed="1"/>
+    <w:lsdException w:name="Table Web 3" w:semiHidden="1" w:unhideWhenUsed="1"/>
     <w:lsdException w:name="Balloon Text" w:semiHidden="1" w:unhideWhenUsed="1"/>
     <w:lsdException w:name="Table Grid" w:uiPriority="59"/>
+    <w:lsdException w:name="Table Theme" w:semiHidden="1" w:unhideWhenUsed="1"/>
     <w:lsdException w:name="Placeholder Text" w:semiHidden="1"/>
     <w:lsdException w:name="No Spacing" w:uiPriority="1" w:qFormat="1"/>
     <w:lsdException w:name="Light Shading" w:uiPriority="60"/>

</xml_diff>